<commit_message>
Added the validMoves variable (no algorithm for valid moves yet)
</commit_message>
<xml_diff>
--- a/write-up/write-up.docx
+++ b/write-up/write-up.docx
@@ -1968,7 +1968,19 @@
         <w:rPr>
           <w:lang w:val="en-GB" w:bidi="ar-SA"/>
         </w:rPr>
-        <w:t>some can be played on a screen with a controller or a keyboard.  But one game that has withstood the test of time is Chess.  Chess is a strategy game where each player controls 16 pieces – a king, a queen, two rooks, two knights, two bishops</w:t>
+        <w:t xml:space="preserve">some can be played on a screen with a controller or a keyboard.  But one game that has withstood the test of time is Chess.  Chess is a strategy game where each player controls </w:t>
+      </w:r>
+      <w:r>
+        <w:rPr>
+          <w:lang w:val="en-GB" w:bidi="ar-SA"/>
+        </w:rPr>
+        <w:t>sixteen</w:t>
+      </w:r>
+      <w:r>
+        <w:rPr>
+          <w:lang w:val="en-GB" w:bidi="ar-SA"/>
+        </w:rPr>
+        <w:t xml:space="preserve"> pieces – a king, a queen, two rooks, two knights, two bishops</w:t>
       </w:r>
       <w:r>
         <w:rPr>
@@ -2004,21 +2016,7 @@
         <w:rPr>
           <w:lang w:val="en-GB" w:bidi="ar-SA"/>
         </w:rPr>
-        <w:t xml:space="preserve"> these pieces around an </w:t>
-      </w:r>
-      <w:proofErr w:type="spellStart"/>
-      <w:r>
-        <w:rPr>
-          <w:lang w:val="en-GB" w:bidi="ar-SA"/>
-        </w:rPr>
-        <w:t>8x8</w:t>
-      </w:r>
-      <w:proofErr w:type="spellEnd"/>
-      <w:r>
-        <w:rPr>
-          <w:lang w:val="en-GB" w:bidi="ar-SA"/>
-        </w:rPr>
-        <w:t xml:space="preserve"> chequered board to checkmate their opponent’s King.  This game has been played and studied obsessively for over 1,500 years.</w:t>
+        <w:t xml:space="preserve"> these pieces around an 8x8 chequered board to checkmate their opponent’s King.  This game has been played and studied obsessively for over 1,500 years.</w:t>
       </w:r>
     </w:p>
     <w:p>
@@ -3056,7 +3054,19 @@
         <w:rPr>
           <w:lang w:val="en-GB" w:bidi="ar-SA"/>
         </w:rPr>
-        <w:t>do play chess, the majority are between 400 and 1100 Elo.  This would mean that a 1600 Elo bot would be a difficult, but not unreachable challenge for them.  Also, a lot of them either play rarely or weekly, meaning that, hopefully, my bot would get the people who play rarely to play more often and therefore increase the popularity of chess.</w:t>
+        <w:t xml:space="preserve">do play chess, the majority are between 400 and 1100 Elo.  This would mean that a 1600 Elo bot would be a difficult, but </w:t>
+      </w:r>
+      <w:r>
+        <w:rPr>
+          <w:lang w:val="en-GB" w:bidi="ar-SA"/>
+        </w:rPr>
+        <w:t>reachable</w:t>
+      </w:r>
+      <w:r>
+        <w:rPr>
+          <w:lang w:val="en-GB" w:bidi="ar-SA"/>
+        </w:rPr>
+        <w:t xml:space="preserve"> challenge for them.  Also, a lot of them either play rarely or weekly, meaning that, hopefully, my bot would get the people who play rarely to play more often and therefore increase the popularity of chess.</w:t>
       </w:r>
     </w:p>
     <w:p>
@@ -3509,14 +3519,12 @@
           <w:lang w:val="en-GB" w:bidi="ar-SA"/>
         </w:rPr>
       </w:pPr>
-      <w:proofErr w:type="spellStart"/>
       <w:r>
         <w:rPr>
           <w:lang w:val="en-GB" w:bidi="ar-SA"/>
         </w:rPr>
         <w:t>chess.com</w:t>
       </w:r>
-      <w:proofErr w:type="spellEnd"/>
     </w:p>
     <w:p>
       <w:pPr>
@@ -3600,7 +3608,6 @@
           <w:lang w:val="en-GB" w:bidi="ar-SA"/>
         </w:rPr>
       </w:pPr>
-      <w:proofErr w:type="spellStart"/>
       <w:r>
         <w:rPr>
           <w:lang w:val="en-GB" w:bidi="ar-SA"/>
@@ -3611,26 +3618,55 @@
         <w:rPr>
           <w:lang w:val="en-GB" w:bidi="ar-SA"/>
         </w:rPr>
-        <w:t>hess.com</w:t>
-      </w:r>
-      <w:proofErr w:type="spellEnd"/>
-      <w:r>
-        <w:rPr>
-          <w:lang w:val="en-GB" w:bidi="ar-SA"/>
-        </w:rPr>
-        <w:t xml:space="preserve"> contains over 50 chess bots of various skill levels, ranging from absolute beginner levels to being better than any Grandmaster.  This provides a wide range of fun bots who each go for their own various opening selection</w:t>
-      </w:r>
-      <w:r>
-        <w:rPr>
-          <w:lang w:val="en-GB" w:bidi="ar-SA"/>
-        </w:rPr>
-        <w:t>, tactics, fortes and catchphrases.</w:t>
-      </w:r>
-      <w:r>
-        <w:rPr>
-          <w:lang w:val="en-GB" w:bidi="ar-SA"/>
-        </w:rPr>
-        <w:t xml:space="preserve">  Complete with an easy-to-use user interface, social/friends database to play chess with friends, online capabilities, puzzles and lessons, this is a user-friendly and fun way to play chess against anyone, regardless of whether or not you know them.</w:t>
+        <w:t xml:space="preserve">hess.com contains over </w:t>
+      </w:r>
+      <w:r>
+        <w:rPr>
+          <w:lang w:val="en-GB" w:bidi="ar-SA"/>
+        </w:rPr>
+        <w:t>fifty</w:t>
+      </w:r>
+      <w:r>
+        <w:rPr>
+          <w:lang w:val="en-GB" w:bidi="ar-SA"/>
+        </w:rPr>
+        <w:t xml:space="preserve"> chess bots of various skill levels, ranging from absolute beginner levels to being better than any Grandmaster.  This provides a wide range of fun bots who each go for their own various opening selection</w:t>
+      </w:r>
+      <w:r>
+        <w:rPr>
+          <w:lang w:val="en-GB" w:bidi="ar-SA"/>
+        </w:rPr>
+        <w:t xml:space="preserve">, tactics, </w:t>
+      </w:r>
+      <w:r>
+        <w:rPr>
+          <w:lang w:val="en-GB" w:bidi="ar-SA"/>
+        </w:rPr>
+        <w:t>fortes,</w:t>
+      </w:r>
+      <w:r>
+        <w:rPr>
+          <w:lang w:val="en-GB" w:bidi="ar-SA"/>
+        </w:rPr>
+        <w:t xml:space="preserve"> and catchphrases.</w:t>
+      </w:r>
+      <w:r>
+        <w:rPr>
+          <w:lang w:val="en-GB" w:bidi="ar-SA"/>
+        </w:rPr>
+        <w:t xml:space="preserve">  Complete with an easy-to-use user interface, social/friends database to play chess with friends, online capabilities, </w:t>
+      </w:r>
+      <w:r>
+        <w:rPr>
+          <w:lang w:val="en-GB" w:bidi="ar-SA"/>
+        </w:rPr>
+        <w:t>puzzles,</w:t>
+      </w:r>
+      <w:r>
+        <w:rPr>
+          <w:lang w:val="en-GB" w:bidi="ar-SA"/>
+        </w:rPr>
+        <w:t xml:space="preserve"> and lessons, this is a user-friendly and fun way to play chess against anyone, regardless of whether or not you know them.</w:t>
       </w:r>
     </w:p>
     <w:p>
@@ -3978,49 +4014,7 @@
         <w:rPr>
           <w:lang w:val="en-GB" w:bidi="ar-SA"/>
         </w:rPr>
-        <w:t xml:space="preserve">In my solution, I would like to build an easy-to-follow user interface, similar to </w:t>
-      </w:r>
-      <w:proofErr w:type="spellStart"/>
-      <w:r>
-        <w:rPr>
-          <w:lang w:val="en-GB" w:bidi="ar-SA"/>
-        </w:rPr>
-        <w:t>chess.com’s</w:t>
-      </w:r>
-      <w:proofErr w:type="spellEnd"/>
-      <w:r>
-        <w:rPr>
-          <w:lang w:val="en-GB" w:bidi="ar-SA"/>
-        </w:rPr>
-        <w:t xml:space="preserve">, as well as an analysis/game review function to show players where they can improve.  The main difference between the bots on </w:t>
-      </w:r>
-      <w:proofErr w:type="spellStart"/>
-      <w:r>
-        <w:rPr>
-          <w:lang w:val="en-GB" w:bidi="ar-SA"/>
-        </w:rPr>
-        <w:t>chess.com</w:t>
-      </w:r>
-      <w:proofErr w:type="spellEnd"/>
-      <w:r>
-        <w:rPr>
-          <w:lang w:val="en-GB" w:bidi="ar-SA"/>
-        </w:rPr>
-        <w:t xml:space="preserve"> and the bot I plan to code is that the bots on </w:t>
-      </w:r>
-      <w:proofErr w:type="spellStart"/>
-      <w:r>
-        <w:rPr>
-          <w:lang w:val="en-GB" w:bidi="ar-SA"/>
-        </w:rPr>
-        <w:t>chess.com</w:t>
-      </w:r>
-      <w:proofErr w:type="spellEnd"/>
-      <w:r>
-        <w:rPr>
-          <w:lang w:val="en-GB" w:bidi="ar-SA"/>
-        </w:rPr>
-        <w:t xml:space="preserve"> play completely differently from humans, in so far as they are designed to have a randomised chance to play a move, changed based on the supposed rating of each bot.  Mine is supposed to play more similarly to a human and play more human moves that, although they may not be the best moves of an engine, are more likely to feel natural to a beginner/intermediate chess player.</w:t>
+        <w:t>In my solution, I would like to build an easy-to-follow user interface, similar to chess.com’s, as well as an analysis/game review function to show players where they can improve.  The main difference between the bots on chess.com and the bot I plan to code is that the bots on chess.com play completely differently from humans, in so far as they are designed to have a randomised chance to play a move, changed based on the supposed rating of each bot.  Mine is supposed to play more similarly to a human and play more human moves that, although they may not be the best moves of an engine, are more likely to feel natural to a beginner/intermediate chess player.</w:t>
       </w:r>
     </w:p>
     <w:p>
@@ -4037,14 +4031,12 @@
           <w:lang w:val="en-GB" w:bidi="ar-SA"/>
         </w:rPr>
       </w:pPr>
-      <w:proofErr w:type="spellStart"/>
       <w:r>
         <w:rPr>
           <w:lang w:val="en-GB" w:bidi="ar-SA"/>
         </w:rPr>
         <w:t>Lichess.org</w:t>
       </w:r>
-      <w:proofErr w:type="spellEnd"/>
     </w:p>
     <w:p>
       <w:pPr>
@@ -4104,91 +4096,19 @@
         <w:rPr>
           <w:lang w:val="en-GB" w:bidi="ar-SA"/>
         </w:rPr>
-        <w:t xml:space="preserve">This is another chess site that is one of </w:t>
-      </w:r>
-      <w:proofErr w:type="spellStart"/>
-      <w:r>
-        <w:rPr>
-          <w:lang w:val="en-GB" w:bidi="ar-SA"/>
-        </w:rPr>
-        <w:t>chess.com’s</w:t>
-      </w:r>
-      <w:proofErr w:type="spellEnd"/>
-      <w:r>
-        <w:rPr>
-          <w:lang w:val="en-GB" w:bidi="ar-SA"/>
-        </w:rPr>
-        <w:t xml:space="preserve"> main competitors.  Although it isn’t as good as </w:t>
-      </w:r>
-      <w:proofErr w:type="spellStart"/>
-      <w:r>
-        <w:rPr>
-          <w:lang w:val="en-GB" w:bidi="ar-SA"/>
-        </w:rPr>
-        <w:t>chess.com</w:t>
-      </w:r>
-      <w:proofErr w:type="spellEnd"/>
-      <w:r>
-        <w:rPr>
-          <w:lang w:val="en-GB" w:bidi="ar-SA"/>
-        </w:rPr>
-        <w:t xml:space="preserve">, it has a massive opening database, showing the most common and the best human moves for hundreds of assorted chess openings.  It also has a FEN analysis function, meaning you can get the engine to analyse any given position.  Similar to </w:t>
-      </w:r>
-      <w:proofErr w:type="spellStart"/>
-      <w:r>
-        <w:rPr>
-          <w:lang w:val="en-GB" w:bidi="ar-SA"/>
-        </w:rPr>
-        <w:t>chess.com</w:t>
-      </w:r>
-      <w:proofErr w:type="spellEnd"/>
-      <w:r>
-        <w:rPr>
-          <w:lang w:val="en-GB" w:bidi="ar-SA"/>
-        </w:rPr>
-        <w:t xml:space="preserve">, it also has a game analysis function, however, this one isn’t as good as it only shows the bad moves and doesn’t rate the good moves made by the player.  As shown in the </w:t>
-      </w:r>
-      <w:proofErr w:type="spellStart"/>
-      <w:r>
-        <w:rPr>
-          <w:lang w:val="en-GB" w:bidi="ar-SA"/>
-        </w:rPr>
-        <w:t>chess.com</w:t>
-      </w:r>
-      <w:proofErr w:type="spellEnd"/>
-      <w:r>
-        <w:rPr>
-          <w:lang w:val="en-GB" w:bidi="ar-SA"/>
-        </w:rPr>
-        <w:t xml:space="preserve"> diagram above, </w:t>
-      </w:r>
-      <w:proofErr w:type="spellStart"/>
-      <w:r>
-        <w:rPr>
-          <w:lang w:val="en-GB" w:bidi="ar-SA"/>
-        </w:rPr>
-        <w:t>chess.com</w:t>
-      </w:r>
-      <w:proofErr w:type="spellEnd"/>
-      <w:r>
-        <w:rPr>
-          <w:lang w:val="en-GB" w:bidi="ar-SA"/>
-        </w:rPr>
-        <w:t xml:space="preserve"> shows all moves ranging through brilliant, great, best…mistake, miss, blunder.  </w:t>
-      </w:r>
-      <w:proofErr w:type="spellStart"/>
-      <w:r>
-        <w:rPr>
-          <w:lang w:val="en-GB" w:bidi="ar-SA"/>
-        </w:rPr>
-        <w:t>Lichess</w:t>
-      </w:r>
-      <w:proofErr w:type="spellEnd"/>
-      <w:r>
-        <w:rPr>
-          <w:lang w:val="en-GB" w:bidi="ar-SA"/>
-        </w:rPr>
-        <w:t xml:space="preserve"> only focuses on inaccuracies, mistakes and </w:t>
+        <w:t xml:space="preserve">This is another chess site that is one of chess.com’s main competitors.  Although it isn’t as good as chess.com, it has a massive opening database, showing the most common and the best human moves for hundreds of assorted chess openings.  It also has a FEN analysis function, meaning you can get the engine to analyse any given position.  Similar to chess.com, it also has a game analysis function, however, this one isn’t as good as it only shows the bad moves and doesn’t rate the good moves made by the player.  As shown in the chess.com diagram above, chess.com shows all moves ranging through brilliant, great, best…mistake, miss, blunder.  Lichess only focuses on inaccuracies, </w:t>
+      </w:r>
+      <w:r>
+        <w:rPr>
+          <w:lang w:val="en-GB" w:bidi="ar-SA"/>
+        </w:rPr>
+        <w:t>mistakes,</w:t>
+      </w:r>
+      <w:r>
+        <w:rPr>
+          <w:lang w:val="en-GB" w:bidi="ar-SA"/>
+        </w:rPr>
+        <w:t xml:space="preserve"> and </w:t>
       </w:r>
       <w:r>
         <w:rPr>
@@ -4213,35 +4133,7 @@
         <w:rPr>
           <w:lang w:val="en-GB" w:bidi="ar-SA"/>
         </w:rPr>
-        <w:t xml:space="preserve">Another feature that it has in common with </w:t>
-      </w:r>
-      <w:proofErr w:type="spellStart"/>
-      <w:r>
-        <w:rPr>
-          <w:lang w:val="en-GB" w:bidi="ar-SA"/>
-        </w:rPr>
-        <w:t>chess.com</w:t>
-      </w:r>
-      <w:proofErr w:type="spellEnd"/>
-      <w:r>
-        <w:rPr>
-          <w:lang w:val="en-GB" w:bidi="ar-SA"/>
-        </w:rPr>
-        <w:t xml:space="preserve"> is the fact that the player can also play the computer.  However, the computers here aren’t as immersive as the ones on </w:t>
-      </w:r>
-      <w:proofErr w:type="spellStart"/>
-      <w:r>
-        <w:rPr>
-          <w:lang w:val="en-GB" w:bidi="ar-SA"/>
-        </w:rPr>
-        <w:t>chess.com</w:t>
-      </w:r>
-      <w:proofErr w:type="spellEnd"/>
-      <w:r>
-        <w:rPr>
-          <w:lang w:val="en-GB" w:bidi="ar-SA"/>
-        </w:rPr>
-        <w:t>, as they don’t possess the same skill range, catchphrases, or range of bots.</w:t>
+        <w:t>Another feature that it has in common with chess.com is the fact that the player can also play the computer.  However, the computers here aren’t as immersive as the ones on chess.com, as they don’t possess the same skill range, catchphrases, or range of bots.</w:t>
       </w:r>
     </w:p>
     <w:p>
@@ -4337,119 +4229,7 @@
         <w:rPr>
           <w:lang w:val="en-GB" w:bidi="ar-SA"/>
         </w:rPr>
-        <w:t xml:space="preserve">My solution will be a chess bot that plays like a 1,600 Elo human because, although both </w:t>
-      </w:r>
-      <w:proofErr w:type="spellStart"/>
-      <w:r>
-        <w:rPr>
-          <w:lang w:val="en-GB" w:bidi="ar-SA"/>
-        </w:rPr>
-        <w:t>lichess</w:t>
-      </w:r>
-      <w:proofErr w:type="spellEnd"/>
-      <w:r>
-        <w:rPr>
-          <w:lang w:val="en-GB" w:bidi="ar-SA"/>
-        </w:rPr>
-        <w:t xml:space="preserve"> and </w:t>
-      </w:r>
-      <w:proofErr w:type="spellStart"/>
-      <w:r>
-        <w:rPr>
-          <w:lang w:val="en-GB" w:bidi="ar-SA"/>
-        </w:rPr>
-        <w:t>chess.com</w:t>
-      </w:r>
-      <w:proofErr w:type="spellEnd"/>
-      <w:r>
-        <w:rPr>
-          <w:lang w:val="en-GB" w:bidi="ar-SA"/>
-        </w:rPr>
-        <w:t xml:space="preserve"> both contain their own bots, neither of them contains bots that play like a human.  In this case, I think that a combination of the </w:t>
-      </w:r>
-      <w:proofErr w:type="spellStart"/>
-      <w:r>
-        <w:rPr>
-          <w:lang w:val="en-GB" w:bidi="ar-SA"/>
-        </w:rPr>
-        <w:t>lichess</w:t>
-      </w:r>
-      <w:proofErr w:type="spellEnd"/>
-      <w:r>
-        <w:rPr>
-          <w:lang w:val="en-GB" w:bidi="ar-SA"/>
-        </w:rPr>
-        <w:t xml:space="preserve"> opening database, put into my own SQL database, and a similar range to the </w:t>
-      </w:r>
-      <w:proofErr w:type="spellStart"/>
-      <w:r>
-        <w:rPr>
-          <w:lang w:val="en-GB" w:bidi="ar-SA"/>
-        </w:rPr>
-        <w:t>chess.com</w:t>
-      </w:r>
-      <w:proofErr w:type="spellEnd"/>
-      <w:r>
-        <w:rPr>
-          <w:lang w:val="en-GB" w:bidi="ar-SA"/>
-        </w:rPr>
-        <w:t xml:space="preserve"> bots, in that, I could attempt to do different difficulties, </w:t>
-      </w:r>
-      <w:proofErr w:type="spellStart"/>
-      <w:r>
-        <w:rPr>
-          <w:lang w:val="en-GB" w:bidi="ar-SA"/>
-        </w:rPr>
-        <w:t>ie</w:t>
-      </w:r>
-      <w:proofErr w:type="spellEnd"/>
-      <w:r>
-        <w:rPr>
-          <w:lang w:val="en-GB" w:bidi="ar-SA"/>
-        </w:rPr>
-        <w:t xml:space="preserve">: 400, 700, 1000, 1300, 1600 </w:t>
-      </w:r>
-      <w:proofErr w:type="spellStart"/>
-      <w:r>
-        <w:rPr>
-          <w:lang w:val="en-GB" w:bidi="ar-SA"/>
-        </w:rPr>
-        <w:t>Elos</w:t>
-      </w:r>
-      <w:proofErr w:type="spellEnd"/>
-      <w:r>
-        <w:rPr>
-          <w:lang w:val="en-GB" w:bidi="ar-SA"/>
-        </w:rPr>
-        <w:t xml:space="preserve">.  These bots will have a visual move-log and game review/self-analysis functions similar to the ones offered by </w:t>
-      </w:r>
-      <w:proofErr w:type="spellStart"/>
-      <w:r>
-        <w:rPr>
-          <w:lang w:val="en-GB" w:bidi="ar-SA"/>
-        </w:rPr>
-        <w:t>chess.com</w:t>
-      </w:r>
-      <w:proofErr w:type="spellEnd"/>
-      <w:r>
-        <w:rPr>
-          <w:lang w:val="en-GB" w:bidi="ar-SA"/>
-        </w:rPr>
-        <w:t xml:space="preserve">, however, unlike </w:t>
-      </w:r>
-      <w:proofErr w:type="spellStart"/>
-      <w:r>
-        <w:rPr>
-          <w:lang w:val="en-GB" w:bidi="ar-SA"/>
-        </w:rPr>
-        <w:t>chess.com</w:t>
-      </w:r>
-      <w:proofErr w:type="spellEnd"/>
-      <w:r>
-        <w:rPr>
-          <w:lang w:val="en-GB" w:bidi="ar-SA"/>
-        </w:rPr>
-        <w:t>, there is unlimited access to these features for free.</w:t>
+        <w:t>My solution will be a chess bot that plays like a 1,600 Elo human because, although both lichess and chess.com both contain their own bots, neither of them contains bots that play like a human.  In this case, I think that a combination of the lichess opening database, put into my own SQL database, and a similar range to the chess.com bots, in that, I could attempt to do different difficulties, ie: 400, 700, 1000, 1300, 1600 Elos.  These bots will have a visual move-log and game review/self-analysis functions similar to the ones offered by chess.com, however, unlike chess.com, there is unlimited access to these features for free.</w:t>
       </w:r>
       <w:r>
         <w:rPr>
@@ -4482,7 +4262,31 @@
         <w:rPr>
           <w:lang w:val="en-GB" w:bidi="ar-SA"/>
         </w:rPr>
-        <w:t>The main limitation of my solution is that, although it incorporates a lot of functions based around the bot, it won’t incorporate any online functionality, puzzles or lessons, as the main point of this solution is to code the bot(s).</w:t>
+        <w:t>The main limitation of my solution is that, although it incorporates a lot of functions based around the bot, it won’t inc</w:t>
+      </w:r>
+      <w:r>
+        <w:rPr>
+          <w:lang w:val="en-GB" w:bidi="ar-SA"/>
+        </w:rPr>
+        <w:t>lud</w:t>
+      </w:r>
+      <w:r>
+        <w:rPr>
+          <w:lang w:val="en-GB" w:bidi="ar-SA"/>
+        </w:rPr>
+        <w:t xml:space="preserve">e any online functionality, </w:t>
+      </w:r>
+      <w:r>
+        <w:rPr>
+          <w:lang w:val="en-GB" w:bidi="ar-SA"/>
+        </w:rPr>
+        <w:t>puzzles,</w:t>
+      </w:r>
+      <w:r>
+        <w:rPr>
+          <w:lang w:val="en-GB" w:bidi="ar-SA"/>
+        </w:rPr>
+        <w:t xml:space="preserve"> or lessons, as the main point of this solution is to code the bot(s).</w:t>
       </w:r>
     </w:p>
     <w:p>
@@ -4495,7 +4299,19 @@
         <w:rPr>
           <w:lang w:val="en-GB" w:bidi="ar-SA"/>
         </w:rPr>
-        <w:t>Another is that, because I’m using Pygame instead of a more advanced GUI, the UI is likely to be fairly straightforward.  It will include some buttons for which bot you want to play against, and a list of recent saved games, with analysis if analysis is requested for the game.</w:t>
+        <w:t>Another is that, because I’m using Pygame instead of a more advanced GUI, the UI is likely to be fairly straightforward.  It will include some buttons for which bot you want to play against, and a list of recent saved games, with analysis if analysis is requested for the game</w:t>
+      </w:r>
+      <w:r>
+        <w:rPr>
+          <w:lang w:val="en-GB" w:bidi="ar-SA"/>
+        </w:rPr>
+        <w:t xml:space="preserve"> in question</w:t>
+      </w:r>
+      <w:r>
+        <w:rPr>
+          <w:lang w:val="en-GB" w:bidi="ar-SA"/>
+        </w:rPr>
+        <w:t>.</w:t>
       </w:r>
     </w:p>
     <w:p>
@@ -4647,57 +4463,40 @@
           <w:lang w:val="en-GB" w:bidi="ar-SA"/>
         </w:rPr>
       </w:pPr>
-      <w:proofErr w:type="spellStart"/>
       <w:r>
         <w:rPr>
           <w:b/>
           <w:bCs/>
           <w:lang w:val="en-GB" w:bidi="ar-SA"/>
         </w:rPr>
-        <w:t>6GB</w:t>
-      </w:r>
-      <w:proofErr w:type="spellEnd"/>
+        <w:t>6GB RAM</w:t>
+      </w:r>
+      <w:r>
+        <w:rPr>
+          <w:lang w:val="en-GB" w:bidi="ar-SA"/>
+        </w:rPr>
+        <w:t xml:space="preserve"> – 4GB is the minimum RAM requirement to run Pygame, and 2GB is my current estimate of how much RAM will be required to access the MySQL database.  Anything below this could potentially cause the chess bot to crash</w:t>
+      </w:r>
+    </w:p>
+    <w:p>
+      <w:pPr>
+        <w:rPr>
+          <w:lang w:val="en-GB" w:bidi="ar-SA"/>
+        </w:rPr>
+      </w:pPr>
       <w:r>
         <w:rPr>
           <w:b/>
           <w:bCs/>
           <w:lang w:val="en-GB" w:bidi="ar-SA"/>
         </w:rPr>
-        <w:t xml:space="preserve"> RAM</w:t>
-      </w:r>
-      <w:r>
-        <w:rPr>
-          <w:lang w:val="en-GB" w:bidi="ar-SA"/>
-        </w:rPr>
-        <w:t xml:space="preserve"> – </w:t>
-      </w:r>
-      <w:proofErr w:type="spellStart"/>
-      <w:r>
-        <w:rPr>
-          <w:lang w:val="en-GB" w:bidi="ar-SA"/>
-        </w:rPr>
-        <w:t>4GB</w:t>
-      </w:r>
-      <w:proofErr w:type="spellEnd"/>
-      <w:r>
-        <w:rPr>
-          <w:lang w:val="en-GB" w:bidi="ar-SA"/>
-        </w:rPr>
-        <w:t xml:space="preserve"> is the minimum RAM requirement to run Pygame, and </w:t>
-      </w:r>
-      <w:proofErr w:type="spellStart"/>
-      <w:r>
-        <w:rPr>
-          <w:lang w:val="en-GB" w:bidi="ar-SA"/>
-        </w:rPr>
-        <w:t>2GB</w:t>
-      </w:r>
-      <w:proofErr w:type="spellEnd"/>
-      <w:r>
-        <w:rPr>
-          <w:lang w:val="en-GB" w:bidi="ar-SA"/>
-        </w:rPr>
-        <w:t xml:space="preserve"> is my current estimate of how much RAM will be required to access the MySQL database.  Anything below this could potentially cause the chess bot to crash</w:t>
+        <w:t>3GB HDD/SSD space</w:t>
+      </w:r>
+      <w:r>
+        <w:rPr>
+          <w:lang w:val="en-GB" w:bidi="ar-SA"/>
+        </w:rPr>
+        <w:t xml:space="preserve"> – Pygame will need 3GB of HDD or SSD space to run, MySQL needs another 2GB and the image files need about 100KB, so at least 7-8GB will be needed to record</w:t>
       </w:r>
     </w:p>
     <w:p>
@@ -4706,85 +4505,64 @@
           <w:lang w:val="en-GB" w:bidi="ar-SA"/>
         </w:rPr>
       </w:pPr>
-      <w:proofErr w:type="spellStart"/>
+    </w:p>
+    <w:p>
+      <w:pPr>
+        <w:pStyle w:val="Heading4"/>
+        <w:rPr>
+          <w:lang w:val="en-GB" w:bidi="ar-SA"/>
+        </w:rPr>
+      </w:pPr>
+      <w:r>
+        <w:rPr>
+          <w:lang w:val="en-GB" w:bidi="ar-SA"/>
+        </w:rPr>
+        <w:t>Software Requirements</w:t>
+      </w:r>
+    </w:p>
+    <w:p>
+      <w:pPr>
+        <w:rPr>
+          <w:lang w:val="en-GB" w:bidi="ar-SA"/>
+        </w:rPr>
+      </w:pPr>
       <w:r>
         <w:rPr>
           <w:b/>
           <w:bCs/>
           <w:lang w:val="en-GB" w:bidi="ar-SA"/>
         </w:rPr>
-        <w:t>3GB</w:t>
-      </w:r>
-      <w:proofErr w:type="spellEnd"/>
+        <w:t xml:space="preserve">Windows, </w:t>
+      </w:r>
       <w:r>
         <w:rPr>
           <w:b/>
           <w:bCs/>
           <w:lang w:val="en-GB" w:bidi="ar-SA"/>
         </w:rPr>
-        <w:t xml:space="preserve"> HDD/SSD space</w:t>
-      </w:r>
-      <w:r>
-        <w:rPr>
-          <w:lang w:val="en-GB" w:bidi="ar-SA"/>
-        </w:rPr>
-        <w:t xml:space="preserve"> – Pygame will need </w:t>
-      </w:r>
-      <w:proofErr w:type="spellStart"/>
-      <w:r>
-        <w:rPr>
-          <w:lang w:val="en-GB" w:bidi="ar-SA"/>
-        </w:rPr>
-        <w:t>3GB</w:t>
-      </w:r>
-      <w:proofErr w:type="spellEnd"/>
-      <w:r>
-        <w:rPr>
-          <w:lang w:val="en-GB" w:bidi="ar-SA"/>
-        </w:rPr>
-        <w:t xml:space="preserve"> of HDD or SSD space to run, MySQL needs another </w:t>
-      </w:r>
-      <w:proofErr w:type="spellStart"/>
-      <w:r>
-        <w:rPr>
-          <w:lang w:val="en-GB" w:bidi="ar-SA"/>
-        </w:rPr>
-        <w:t>2GB</w:t>
-      </w:r>
-      <w:proofErr w:type="spellEnd"/>
-      <w:r>
-        <w:rPr>
-          <w:lang w:val="en-GB" w:bidi="ar-SA"/>
-        </w:rPr>
-        <w:t xml:space="preserve"> and the image files need about </w:t>
-      </w:r>
-      <w:proofErr w:type="spellStart"/>
-      <w:r>
-        <w:rPr>
-          <w:lang w:val="en-GB" w:bidi="ar-SA"/>
-        </w:rPr>
-        <w:t>100KB</w:t>
-      </w:r>
-      <w:proofErr w:type="spellEnd"/>
-      <w:r>
-        <w:rPr>
-          <w:lang w:val="en-GB" w:bidi="ar-SA"/>
-        </w:rPr>
-        <w:t>, so at least 7-</w:t>
-      </w:r>
-      <w:proofErr w:type="spellStart"/>
-      <w:r>
-        <w:rPr>
-          <w:lang w:val="en-GB" w:bidi="ar-SA"/>
-        </w:rPr>
-        <w:t>8GB</w:t>
-      </w:r>
-      <w:proofErr w:type="spellEnd"/>
-      <w:r>
-        <w:rPr>
-          <w:lang w:val="en-GB" w:bidi="ar-SA"/>
-        </w:rPr>
-        <w:t xml:space="preserve"> will be needed to record</w:t>
+        <w:t>Mac,</w:t>
+      </w:r>
+      <w:r>
+        <w:rPr>
+          <w:b/>
+          <w:bCs/>
+          <w:lang w:val="en-GB" w:bidi="ar-SA"/>
+        </w:rPr>
+        <w:t xml:space="preserve"> or Linux OS</w:t>
+      </w:r>
+      <w:r>
+        <w:rPr>
+          <w:b/>
+          <w:bCs/>
+          <w:lang w:val="en-GB" w:bidi="ar-SA"/>
+        </w:rPr>
+        <w:t xml:space="preserve"> </w:t>
+      </w:r>
+      <w:r>
+        <w:rPr>
+          <w:lang w:val="en-GB" w:bidi="ar-SA"/>
+        </w:rPr>
+        <w:t>– These are the Operating Systems that support Python and SQL</w:t>
       </w:r>
     </w:p>
     <w:p>
@@ -4793,66 +4571,14 @@
           <w:lang w:val="en-GB" w:bidi="ar-SA"/>
         </w:rPr>
       </w:pPr>
-    </w:p>
-    <w:p>
-      <w:pPr>
-        <w:pStyle w:val="Heading4"/>
-        <w:rPr>
-          <w:lang w:val="en-GB" w:bidi="ar-SA"/>
-        </w:rPr>
-      </w:pPr>
-      <w:r>
-        <w:rPr>
-          <w:lang w:val="en-GB" w:bidi="ar-SA"/>
-        </w:rPr>
-        <w:t>Software Requirements</w:t>
-      </w:r>
-    </w:p>
-    <w:p>
-      <w:pPr>
-        <w:rPr>
-          <w:lang w:val="en-GB" w:bidi="ar-SA"/>
-        </w:rPr>
-      </w:pPr>
       <w:r>
         <w:rPr>
           <w:b/>
           <w:bCs/>
           <w:lang w:val="en-GB" w:bidi="ar-SA"/>
         </w:rPr>
-        <w:t>Windows, Mac or Linux OS</w:t>
-      </w:r>
-      <w:r>
-        <w:rPr>
-          <w:b/>
-          <w:bCs/>
-          <w:lang w:val="en-GB" w:bidi="ar-SA"/>
-        </w:rPr>
-        <w:t xml:space="preserve"> </w:t>
-      </w:r>
-      <w:r>
-        <w:rPr>
-          <w:lang w:val="en-GB" w:bidi="ar-SA"/>
-        </w:rPr>
-        <w:t>– These are the Operating Systems that support Python and SQL</w:t>
-      </w:r>
-    </w:p>
-    <w:p>
-      <w:pPr>
-        <w:rPr>
-          <w:lang w:val="en-GB" w:bidi="ar-SA"/>
-        </w:rPr>
-      </w:pPr>
-      <w:proofErr w:type="spellStart"/>
-      <w:r>
-        <w:rPr>
-          <w:b/>
-          <w:bCs/>
-          <w:lang w:val="en-GB" w:bidi="ar-SA"/>
-        </w:rPr>
         <w:t>480p</w:t>
       </w:r>
-      <w:proofErr w:type="spellEnd"/>
       <w:r>
         <w:rPr>
           <w:lang w:val="en-GB" w:bidi="ar-SA"/>
@@ -5397,21 +5123,7 @@
               <w:rPr>
                 <w:lang w:val="en-GB" w:bidi="ar-SA"/>
               </w:rPr>
-              <w:t xml:space="preserve">The backspace key is going to be the </w:t>
-            </w:r>
-            <w:proofErr w:type="spellStart"/>
-            <w:r>
-              <w:rPr>
-                <w:lang w:val="en-GB" w:bidi="ar-SA"/>
-              </w:rPr>
-              <w:t>keybind</w:t>
-            </w:r>
-            <w:proofErr w:type="spellEnd"/>
-            <w:r>
-              <w:rPr>
-                <w:lang w:val="en-GB" w:bidi="ar-SA"/>
-              </w:rPr>
-              <w:t xml:space="preserve"> for undoing moves, and the main keyboard will be used to input chess notation as another way to control piece movement</w:t>
+              <w:t>The backspace key is going to be the keybind for undoing moves, and the main keyboard will be used to input chess notation as another way to control piece movement</w:t>
             </w:r>
           </w:p>
         </w:tc>
@@ -5754,21 +5466,7 @@
               <w:rPr>
                 <w:lang w:val="en-GB" w:bidi="ar-SA"/>
               </w:rPr>
-              <w:t xml:space="preserve">A screenshot of a page that’s accessible through the main menu, walking the user through the </w:t>
-            </w:r>
-            <w:proofErr w:type="spellStart"/>
-            <w:r>
-              <w:rPr>
-                <w:lang w:val="en-GB" w:bidi="ar-SA"/>
-              </w:rPr>
-              <w:t>keybinds</w:t>
-            </w:r>
-            <w:proofErr w:type="spellEnd"/>
-            <w:r>
-              <w:rPr>
-                <w:lang w:val="en-GB" w:bidi="ar-SA"/>
-              </w:rPr>
-              <w:t xml:space="preserve"> and any other features that they need to know and that points them to a site where they can learn to play chess if they don’t already know</w:t>
+              <w:t>A screenshot of a page that’s accessible through the main menu, walking the user through the keybinds and any other features that they need to know and that points them to a site where they can learn to play chess if they don’t already know</w:t>
             </w:r>
           </w:p>
         </w:tc>
@@ -5914,7 +5612,6 @@
         </w:rPr>
         <w:t xml:space="preserve">&lt;See </w:t>
       </w:r>
-      <w:proofErr w:type="spellStart"/>
       <w:r>
         <w:rPr>
           <w:rFonts w:cs="Arial"/>
@@ -5922,17 +5619,7 @@
           <w:szCs w:val="22"/>
           <w:lang w:val="en-GB" w:bidi="ar-SA"/>
         </w:rPr>
-        <w:t>H446</w:t>
-      </w:r>
-      <w:proofErr w:type="spellEnd"/>
-      <w:r>
-        <w:rPr>
-          <w:rFonts w:cs="Arial"/>
-          <w:sz w:val="22"/>
-          <w:szCs w:val="22"/>
-          <w:lang w:val="en-GB" w:bidi="ar-SA"/>
-        </w:rPr>
-        <w:t>-03</w:t>
+        <w:t>H446-03</w:t>
       </w:r>
       <w:r>
         <w:rPr>
@@ -6093,7 +5780,6 @@
         </w:rPr>
         <w:t xml:space="preserve">&lt;See </w:t>
       </w:r>
-      <w:proofErr w:type="spellStart"/>
       <w:r>
         <w:rPr>
           <w:rFonts w:cs="Arial"/>
@@ -6101,17 +5787,7 @@
           <w:szCs w:val="22"/>
           <w:lang w:val="en-GB" w:bidi="ar-SA"/>
         </w:rPr>
-        <w:t>H446</w:t>
-      </w:r>
-      <w:proofErr w:type="spellEnd"/>
-      <w:r>
-        <w:rPr>
-          <w:rFonts w:cs="Arial"/>
-          <w:sz w:val="22"/>
-          <w:szCs w:val="22"/>
-          <w:lang w:val="en-GB" w:bidi="ar-SA"/>
-        </w:rPr>
-        <w:t>-03</w:t>
+        <w:t>H446-03</w:t>
       </w:r>
       <w:r>
         <w:rPr>
@@ -6205,7 +5881,6 @@
         </w:rPr>
         <w:t xml:space="preserve">&lt;See </w:t>
       </w:r>
-      <w:proofErr w:type="spellStart"/>
       <w:r>
         <w:rPr>
           <w:rFonts w:cs="Arial"/>
@@ -6213,17 +5888,7 @@
           <w:szCs w:val="22"/>
           <w:lang w:val="en-GB" w:bidi="ar-SA"/>
         </w:rPr>
-        <w:t>H446</w:t>
-      </w:r>
-      <w:proofErr w:type="spellEnd"/>
-      <w:r>
-        <w:rPr>
-          <w:rFonts w:cs="Arial"/>
-          <w:sz w:val="22"/>
-          <w:szCs w:val="22"/>
-          <w:lang w:val="en-GB" w:bidi="ar-SA"/>
-        </w:rPr>
-        <w:t>-03</w:t>
+        <w:t>H446-03</w:t>
       </w:r>
       <w:r>
         <w:rPr>
@@ -6490,109 +6155,49 @@
             <w:rStyle w:val="Hyperlink"/>
             <w:lang w:val="en-GB" w:bidi="ar-SA"/>
           </w:rPr>
-          <w:t>https://</w:t>
+          <w:t>https://www.curseforge.com/minecraft/mc-mods/pixelmon</w:t>
         </w:r>
-        <w:proofErr w:type="spellStart"/>
+      </w:hyperlink>
+    </w:p>
+    <w:p>
+      <w:pPr>
+        <w:rPr>
+          <w:lang w:val="en-GB" w:bidi="ar-SA"/>
+        </w:rPr>
+      </w:pPr>
+      <w:r>
+        <w:rPr>
+          <w:lang w:val="en-GB" w:bidi="ar-SA"/>
+        </w:rPr>
+        <w:t xml:space="preserve">Terralith: </w:t>
+      </w:r>
+      <w:hyperlink r:id="rId28" w:history="1">
         <w:r>
           <w:rPr>
             <w:rStyle w:val="Hyperlink"/>
             <w:lang w:val="en-GB" w:bidi="ar-SA"/>
           </w:rPr>
-          <w:t>www.curseforge.com</w:t>
+          <w:t>https://www.curseforge.com/minecraft/mc-mods/terra</w:t>
         </w:r>
-        <w:proofErr w:type="spellEnd"/>
         <w:r>
           <w:rPr>
             <w:rStyle w:val="Hyperlink"/>
             <w:lang w:val="en-GB" w:bidi="ar-SA"/>
           </w:rPr>
-          <w:t>/</w:t>
+          <w:t>l</w:t>
         </w:r>
-        <w:proofErr w:type="spellStart"/>
         <w:r>
           <w:rPr>
             <w:rStyle w:val="Hyperlink"/>
             <w:lang w:val="en-GB" w:bidi="ar-SA"/>
           </w:rPr>
-          <w:t>minecraft</w:t>
+          <w:t>ith</w:t>
         </w:r>
-        <w:proofErr w:type="spellEnd"/>
-        <w:r>
-          <w:rPr>
-            <w:rStyle w:val="Hyperlink"/>
-            <w:lang w:val="en-GB" w:bidi="ar-SA"/>
-          </w:rPr>
-          <w:t>/mc-mods/</w:t>
-        </w:r>
-        <w:proofErr w:type="spellStart"/>
-        <w:r>
-          <w:rPr>
-            <w:rStyle w:val="Hyperlink"/>
-            <w:lang w:val="en-GB" w:bidi="ar-SA"/>
-          </w:rPr>
-          <w:t>pixelmon</w:t>
-        </w:r>
-        <w:proofErr w:type="spellEnd"/>
       </w:hyperlink>
     </w:p>
-    <w:p>
-      <w:pPr>
-        <w:rPr>
-          <w:lang w:val="en-GB" w:bidi="ar-SA"/>
-        </w:rPr>
-      </w:pPr>
-      <w:r>
-        <w:rPr>
-          <w:lang w:val="en-GB" w:bidi="ar-SA"/>
-        </w:rPr>
-        <w:t xml:space="preserve">Terralith: </w:t>
-      </w:r>
-      <w:r>
-        <w:rPr>
-          <w:lang w:val="en-GB" w:bidi="ar-SA"/>
-        </w:rPr>
-        <w:t>https://</w:t>
-      </w:r>
-      <w:proofErr w:type="spellStart"/>
-      <w:r>
-        <w:rPr>
-          <w:lang w:val="en-GB" w:bidi="ar-SA"/>
-        </w:rPr>
-        <w:t>www.curseforge.com</w:t>
-      </w:r>
-      <w:proofErr w:type="spellEnd"/>
-      <w:r>
-        <w:rPr>
-          <w:lang w:val="en-GB" w:bidi="ar-SA"/>
-        </w:rPr>
-        <w:t>/</w:t>
-      </w:r>
-      <w:proofErr w:type="spellStart"/>
-      <w:r>
-        <w:rPr>
-          <w:lang w:val="en-GB" w:bidi="ar-SA"/>
-        </w:rPr>
-        <w:t>minecraft</w:t>
-      </w:r>
-      <w:proofErr w:type="spellEnd"/>
-      <w:r>
-        <w:rPr>
-          <w:lang w:val="en-GB" w:bidi="ar-SA"/>
-        </w:rPr>
-        <w:t>/mc-mods/</w:t>
-      </w:r>
-      <w:proofErr w:type="spellStart"/>
-      <w:r>
-        <w:rPr>
-          <w:lang w:val="en-GB" w:bidi="ar-SA"/>
-        </w:rPr>
-        <w:t>terralith</w:t>
-      </w:r>
-      <w:proofErr w:type="spellEnd"/>
-    </w:p>
     <w:sectPr>
-      <w:headerReference w:type="default" r:id="rId28"/>
-      <w:footerReference w:type="default" r:id="rId29"/>
+      <w:headerReference w:type="default" r:id="rId29"/>
+      <w:footerReference w:type="default" r:id="rId30"/>
       <w:pgSz w:w="12240" w:h="15840"/>
       <w:pgMar w:top="993" w:right="1440" w:bottom="1560" w:left="1440" w:header="708" w:footer="708" w:gutter="0"/>
       <w:cols w:space="708"/>
@@ -9940,6 +9545,18 @@
         <w:shd w:val="clear" w:color="auto" w:fill="CCCCCC" w:themeFill="text1" w:themeFillTint="33"/>
       </w:tcPr>
     </w:tblStylePr>
+  </w:style>
+  <w:style w:type="character" w:styleId="FollowedHyperlink">
+    <w:name w:val="FollowedHyperlink"/>
+    <w:basedOn w:val="DefaultParagraphFont"/>
+    <w:uiPriority w:val="99"/>
+    <w:semiHidden/>
+    <w:unhideWhenUsed/>
+    <w:rsid w:val="00842EE3"/>
+    <w:rPr>
+      <w:color w:val="800080" w:themeColor="followedHyperlink"/>
+      <w:u w:val="single"/>
+    </w:rPr>
   </w:style>
 </w:styles>
 </file>

</xml_diff>

<commit_message>
Started adding Flow Diagrams to the write-up
</commit_message>
<xml_diff>
--- a/write-up/write-up.docx
+++ b/write-up/write-up.docx
@@ -123,6 +123,7 @@
       </w:r>
       <w:r>
         <w:rPr>
+          <w:noProof/>
           <w:lang w:eastAsia="en-GB" w:bidi="ar-SA"/>
         </w:rPr>
         <mc:AlternateContent>
@@ -429,7 +430,7 @@
           <w:r>
             <w:fldChar w:fldCharType="separate"/>
           </w:r>
-          <w:hyperlink w:anchor="_Toc175149442" w:history="1">
+          <w:hyperlink w:anchor="_Toc175553820" w:history="1">
             <w:r>
               <w:rPr>
                 <w:rStyle w:val="Hyperlink"/>
@@ -456,7 +457,7 @@
                 <w:noProof/>
                 <w:webHidden/>
               </w:rPr>
-              <w:instrText xml:space="preserve"> PAGEREF _Toc175149442 \h </w:instrText>
+              <w:instrText xml:space="preserve"> PAGEREF _Toc175553820 \h </w:instrText>
             </w:r>
             <w:r>
               <w:rPr>
@@ -502,7 +503,7 @@
               <w14:ligatures w14:val="standardContextual"/>
             </w:rPr>
           </w:pPr>
-          <w:hyperlink w:anchor="_Toc175149443" w:history="1">
+          <w:hyperlink w:anchor="_Toc175553821" w:history="1">
             <w:r>
               <w:rPr>
                 <w:rStyle w:val="Hyperlink"/>
@@ -529,7 +530,7 @@
                 <w:noProof/>
                 <w:webHidden/>
               </w:rPr>
-              <w:instrText xml:space="preserve"> PAGEREF _Toc175149443 \h </w:instrText>
+              <w:instrText xml:space="preserve"> PAGEREF _Toc175553821 \h </w:instrText>
             </w:r>
             <w:r>
               <w:rPr>
@@ -575,7 +576,7 @@
               <w14:ligatures w14:val="standardContextual"/>
             </w:rPr>
           </w:pPr>
-          <w:hyperlink w:anchor="_Toc175149444" w:history="1">
+          <w:hyperlink w:anchor="_Toc175553822" w:history="1">
             <w:r>
               <w:rPr>
                 <w:rStyle w:val="Hyperlink"/>
@@ -602,7 +603,7 @@
                 <w:noProof/>
                 <w:webHidden/>
               </w:rPr>
-              <w:instrText xml:space="preserve"> PAGEREF _Toc175149444 \h </w:instrText>
+              <w:instrText xml:space="preserve"> PAGEREF _Toc175553822 \h </w:instrText>
             </w:r>
             <w:r>
               <w:rPr>
@@ -648,7 +649,7 @@
               <w14:ligatures w14:val="standardContextual"/>
             </w:rPr>
           </w:pPr>
-          <w:hyperlink w:anchor="_Toc175149445" w:history="1">
+          <w:hyperlink w:anchor="_Toc175553823" w:history="1">
             <w:r>
               <w:rPr>
                 <w:rStyle w:val="Hyperlink"/>
@@ -675,7 +676,7 @@
                 <w:noProof/>
                 <w:webHidden/>
               </w:rPr>
-              <w:instrText xml:space="preserve"> PAGEREF _Toc175149445 \h </w:instrText>
+              <w:instrText xml:space="preserve"> PAGEREF _Toc175553823 \h </w:instrText>
             </w:r>
             <w:r>
               <w:rPr>
@@ -721,7 +722,7 @@
               <w14:ligatures w14:val="standardContextual"/>
             </w:rPr>
           </w:pPr>
-          <w:hyperlink w:anchor="_Toc175149446" w:history="1">
+          <w:hyperlink w:anchor="_Toc175553824" w:history="1">
             <w:r>
               <w:rPr>
                 <w:rStyle w:val="Hyperlink"/>
@@ -748,7 +749,7 @@
                 <w:noProof/>
                 <w:webHidden/>
               </w:rPr>
-              <w:instrText xml:space="preserve"> PAGEREF _Toc175149446 \h </w:instrText>
+              <w:instrText xml:space="preserve"> PAGEREF _Toc175553824 \h </w:instrText>
             </w:r>
             <w:r>
               <w:rPr>
@@ -794,7 +795,7 @@
               <w14:ligatures w14:val="standardContextual"/>
             </w:rPr>
           </w:pPr>
-          <w:hyperlink w:anchor="_Toc175149447" w:history="1">
+          <w:hyperlink w:anchor="_Toc175553825" w:history="1">
             <w:r>
               <w:rPr>
                 <w:rStyle w:val="Hyperlink"/>
@@ -821,7 +822,7 @@
                 <w:noProof/>
                 <w:webHidden/>
               </w:rPr>
-              <w:instrText xml:space="preserve"> PAGEREF _Toc175149447 \h </w:instrText>
+              <w:instrText xml:space="preserve"> PAGEREF _Toc175553825 \h </w:instrText>
             </w:r>
             <w:r>
               <w:rPr>
@@ -867,7 +868,7 @@
               <w14:ligatures w14:val="standardContextual"/>
             </w:rPr>
           </w:pPr>
-          <w:hyperlink w:anchor="_Toc175149448" w:history="1">
+          <w:hyperlink w:anchor="_Toc175553826" w:history="1">
             <w:r>
               <w:rPr>
                 <w:rStyle w:val="Hyperlink"/>
@@ -894,7 +895,7 @@
                 <w:noProof/>
                 <w:webHidden/>
               </w:rPr>
-              <w:instrText xml:space="preserve"> PAGEREF _Toc175149448 \h </w:instrText>
+              <w:instrText xml:space="preserve"> PAGEREF _Toc175553826 \h </w:instrText>
             </w:r>
             <w:r>
               <w:rPr>
@@ -940,7 +941,7 @@
               <w14:ligatures w14:val="standardContextual"/>
             </w:rPr>
           </w:pPr>
-          <w:hyperlink w:anchor="_Toc175149449" w:history="1">
+          <w:hyperlink w:anchor="_Toc175553827" w:history="1">
             <w:r>
               <w:rPr>
                 <w:rStyle w:val="Hyperlink"/>
@@ -967,7 +968,7 @@
                 <w:noProof/>
                 <w:webHidden/>
               </w:rPr>
-              <w:instrText xml:space="preserve"> PAGEREF _Toc175149449 \h </w:instrText>
+              <w:instrText xml:space="preserve"> PAGEREF _Toc175553827 \h </w:instrText>
             </w:r>
             <w:r>
               <w:rPr>
@@ -1013,7 +1014,7 @@
               <w14:ligatures w14:val="standardContextual"/>
             </w:rPr>
           </w:pPr>
-          <w:hyperlink w:anchor="_Toc175149450" w:history="1">
+          <w:hyperlink w:anchor="_Toc175553828" w:history="1">
             <w:r>
               <w:rPr>
                 <w:rStyle w:val="Hyperlink"/>
@@ -1040,7 +1041,7 @@
                 <w:noProof/>
                 <w:webHidden/>
               </w:rPr>
-              <w:instrText xml:space="preserve"> PAGEREF _Toc175149450 \h </w:instrText>
+              <w:instrText xml:space="preserve"> PAGEREF _Toc175553828 \h </w:instrText>
             </w:r>
             <w:r>
               <w:rPr>
@@ -1086,7 +1087,7 @@
               <w14:ligatures w14:val="standardContextual"/>
             </w:rPr>
           </w:pPr>
-          <w:hyperlink w:anchor="_Toc175149451" w:history="1">
+          <w:hyperlink w:anchor="_Toc175553829" w:history="1">
             <w:r>
               <w:rPr>
                 <w:rStyle w:val="Hyperlink"/>
@@ -1113,7 +1114,7 @@
                 <w:noProof/>
                 <w:webHidden/>
               </w:rPr>
-              <w:instrText xml:space="preserve"> PAGEREF _Toc175149451 \h </w:instrText>
+              <w:instrText xml:space="preserve"> PAGEREF _Toc175553829 \h </w:instrText>
             </w:r>
             <w:r>
               <w:rPr>
@@ -1159,7 +1160,7 @@
               <w14:ligatures w14:val="standardContextual"/>
             </w:rPr>
           </w:pPr>
-          <w:hyperlink w:anchor="_Toc175149452" w:history="1">
+          <w:hyperlink w:anchor="_Toc175553830" w:history="1">
             <w:r>
               <w:rPr>
                 <w:rStyle w:val="Hyperlink"/>
@@ -1186,7 +1187,7 @@
                 <w:noProof/>
                 <w:webHidden/>
               </w:rPr>
-              <w:instrText xml:space="preserve"> PAGEREF _Toc175149452 \h </w:instrText>
+              <w:instrText xml:space="preserve"> PAGEREF _Toc175553830 \h </w:instrText>
             </w:r>
             <w:r>
               <w:rPr>
@@ -1232,7 +1233,7 @@
               <w14:ligatures w14:val="standardContextual"/>
             </w:rPr>
           </w:pPr>
-          <w:hyperlink w:anchor="_Toc175149453" w:history="1">
+          <w:hyperlink w:anchor="_Toc175553831" w:history="1">
             <w:r>
               <w:rPr>
                 <w:rStyle w:val="Hyperlink"/>
@@ -1259,7 +1260,7 @@
                 <w:noProof/>
                 <w:webHidden/>
               </w:rPr>
-              <w:instrText xml:space="preserve"> PAGEREF _Toc175149453 \h </w:instrText>
+              <w:instrText xml:space="preserve"> PAGEREF _Toc175553831 \h </w:instrText>
             </w:r>
             <w:r>
               <w:rPr>
@@ -1305,7 +1306,7 @@
               <w14:ligatures w14:val="standardContextual"/>
             </w:rPr>
           </w:pPr>
-          <w:hyperlink w:anchor="_Toc175149454" w:history="1">
+          <w:hyperlink w:anchor="_Toc175553832" w:history="1">
             <w:r>
               <w:rPr>
                 <w:rStyle w:val="Hyperlink"/>
@@ -1332,7 +1333,7 @@
                 <w:noProof/>
                 <w:webHidden/>
               </w:rPr>
-              <w:instrText xml:space="preserve"> PAGEREF _Toc175149454 \h </w:instrText>
+              <w:instrText xml:space="preserve"> PAGEREF _Toc175553832 \h </w:instrText>
             </w:r>
             <w:r>
               <w:rPr>
@@ -1378,7 +1379,7 @@
               <w14:ligatures w14:val="standardContextual"/>
             </w:rPr>
           </w:pPr>
-          <w:hyperlink w:anchor="_Toc175149455" w:history="1">
+          <w:hyperlink w:anchor="_Toc175553833" w:history="1">
             <w:r>
               <w:rPr>
                 <w:rStyle w:val="Hyperlink"/>
@@ -1405,7 +1406,7 @@
                 <w:noProof/>
                 <w:webHidden/>
               </w:rPr>
-              <w:instrText xml:space="preserve"> PAGEREF _Toc175149455 \h </w:instrText>
+              <w:instrText xml:space="preserve"> PAGEREF _Toc175553833 \h </w:instrText>
             </w:r>
             <w:r>
               <w:rPr>
@@ -1451,7 +1452,7 @@
               <w14:ligatures w14:val="standardContextual"/>
             </w:rPr>
           </w:pPr>
-          <w:hyperlink w:anchor="_Toc175149456" w:history="1">
+          <w:hyperlink w:anchor="_Toc175553834" w:history="1">
             <w:r>
               <w:rPr>
                 <w:rStyle w:val="Hyperlink"/>
@@ -1478,7 +1479,7 @@
                 <w:noProof/>
                 <w:webHidden/>
               </w:rPr>
-              <w:instrText xml:space="preserve"> PAGEREF _Toc175149456 \h </w:instrText>
+              <w:instrText xml:space="preserve"> PAGEREF _Toc175553834 \h </w:instrText>
             </w:r>
             <w:r>
               <w:rPr>
@@ -1524,7 +1525,7 @@
               <w14:ligatures w14:val="standardContextual"/>
             </w:rPr>
           </w:pPr>
-          <w:hyperlink w:anchor="_Toc175149457" w:history="1">
+          <w:hyperlink w:anchor="_Toc175553835" w:history="1">
             <w:r>
               <w:rPr>
                 <w:rStyle w:val="Hyperlink"/>
@@ -1551,7 +1552,7 @@
                 <w:noProof/>
                 <w:webHidden/>
               </w:rPr>
-              <w:instrText xml:space="preserve"> PAGEREF _Toc175149457 \h </w:instrText>
+              <w:instrText xml:space="preserve"> PAGEREF _Toc175553835 \h </w:instrText>
             </w:r>
             <w:r>
               <w:rPr>
@@ -1597,7 +1598,7 @@
               <w14:ligatures w14:val="standardContextual"/>
             </w:rPr>
           </w:pPr>
-          <w:hyperlink w:anchor="_Toc175149458" w:history="1">
+          <w:hyperlink w:anchor="_Toc175553836" w:history="1">
             <w:r>
               <w:rPr>
                 <w:rStyle w:val="Hyperlink"/>
@@ -1624,7 +1625,7 @@
                 <w:noProof/>
                 <w:webHidden/>
               </w:rPr>
-              <w:instrText xml:space="preserve"> PAGEREF _Toc175149458 \h </w:instrText>
+              <w:instrText xml:space="preserve"> PAGEREF _Toc175553836 \h </w:instrText>
             </w:r>
             <w:r>
               <w:rPr>
@@ -1670,7 +1671,7 @@
               <w14:ligatures w14:val="standardContextual"/>
             </w:rPr>
           </w:pPr>
-          <w:hyperlink w:anchor="_Toc175149459" w:history="1">
+          <w:hyperlink w:anchor="_Toc175553837" w:history="1">
             <w:r>
               <w:rPr>
                 <w:rStyle w:val="Hyperlink"/>
@@ -1697,7 +1698,7 @@
                 <w:noProof/>
                 <w:webHidden/>
               </w:rPr>
-              <w:instrText xml:space="preserve"> PAGEREF _Toc175149459 \h </w:instrText>
+              <w:instrText xml:space="preserve"> PAGEREF _Toc175553837 \h </w:instrText>
             </w:r>
             <w:r>
               <w:rPr>
@@ -1743,7 +1744,7 @@
               <w14:ligatures w14:val="standardContextual"/>
             </w:rPr>
           </w:pPr>
-          <w:hyperlink w:anchor="_Toc175149460" w:history="1">
+          <w:hyperlink w:anchor="_Toc175553838" w:history="1">
             <w:r>
               <w:rPr>
                 <w:rStyle w:val="Hyperlink"/>
@@ -1770,7 +1771,7 @@
                 <w:noProof/>
                 <w:webHidden/>
               </w:rPr>
-              <w:instrText xml:space="preserve"> PAGEREF _Toc175149460 \h </w:instrText>
+              <w:instrText xml:space="preserve"> PAGEREF _Toc175553838 \h </w:instrText>
             </w:r>
             <w:r>
               <w:rPr>
@@ -1816,7 +1817,7 @@
               <w14:ligatures w14:val="standardContextual"/>
             </w:rPr>
           </w:pPr>
-          <w:hyperlink w:anchor="_Toc175149461" w:history="1">
+          <w:hyperlink w:anchor="_Toc175553839" w:history="1">
             <w:r>
               <w:rPr>
                 <w:rStyle w:val="Hyperlink"/>
@@ -1843,7 +1844,7 @@
                 <w:noProof/>
                 <w:webHidden/>
               </w:rPr>
-              <w:instrText xml:space="preserve"> PAGEREF _Toc175149461 \h </w:instrText>
+              <w:instrText xml:space="preserve"> PAGEREF _Toc175553839 \h </w:instrText>
             </w:r>
             <w:r>
               <w:rPr>
@@ -1889,13 +1890,13 @@
               <w14:ligatures w14:val="standardContextual"/>
             </w:rPr>
           </w:pPr>
-          <w:hyperlink w:anchor="_Toc175149462" w:history="1">
+          <w:hyperlink w:anchor="_Toc175553840" w:history="1">
             <w:r>
               <w:rPr>
                 <w:rStyle w:val="Hyperlink"/>
                 <w:noProof/>
               </w:rPr>
-              <w:t>All Algorithms for the Chess Engine</w:t>
+              <w:t>All Algorithms for Main.py</w:t>
             </w:r>
             <w:r>
               <w:rPr>
@@ -1916,7 +1917,80 @@
                 <w:noProof/>
                 <w:webHidden/>
               </w:rPr>
-              <w:instrText xml:space="preserve"> PAGEREF _Toc175149462 \h </w:instrText>
+              <w:instrText xml:space="preserve"> PAGEREF _Toc175553840 \h </w:instrText>
+            </w:r>
+            <w:r>
+              <w:rPr>
+                <w:noProof/>
+                <w:webHidden/>
+              </w:rPr>
+            </w:r>
+            <w:r>
+              <w:rPr>
+                <w:noProof/>
+                <w:webHidden/>
+              </w:rPr>
+              <w:fldChar w:fldCharType="separate"/>
+            </w:r>
+            <w:r>
+              <w:rPr>
+                <w:noProof/>
+                <w:webHidden/>
+              </w:rPr>
+              <w:t>19</w:t>
+            </w:r>
+            <w:r>
+              <w:rPr>
+                <w:noProof/>
+                <w:webHidden/>
+              </w:rPr>
+              <w:fldChar w:fldCharType="end"/>
+            </w:r>
+          </w:hyperlink>
+        </w:p>
+        <w:p>
+          <w:pPr>
+            <w:pStyle w:val="TOC3"/>
+            <w:tabs>
+              <w:tab w:val="right" w:leader="dot" w:pos="9350"/>
+            </w:tabs>
+            <w:rPr>
+              <w:noProof/>
+              <w:kern w:val="2"/>
+              <w:sz w:val="24"/>
+              <w:szCs w:val="24"/>
+              <w:lang w:eastAsia="en-GB" w:bidi="ar-SA"/>
+              <w14:ligatures w14:val="standardContextual"/>
+            </w:rPr>
+          </w:pPr>
+          <w:hyperlink w:anchor="_Toc175553841" w:history="1">
+            <w:r>
+              <w:rPr>
+                <w:rStyle w:val="Hyperlink"/>
+                <w:noProof/>
+              </w:rPr>
+              <w:t>All Algorithms for Graphics.py</w:t>
+            </w:r>
+            <w:r>
+              <w:rPr>
+                <w:noProof/>
+                <w:webHidden/>
+              </w:rPr>
+              <w:tab/>
+            </w:r>
+            <w:r>
+              <w:rPr>
+                <w:noProof/>
+                <w:webHidden/>
+              </w:rPr>
+              <w:fldChar w:fldCharType="begin"/>
+            </w:r>
+            <w:r>
+              <w:rPr>
+                <w:noProof/>
+                <w:webHidden/>
+              </w:rPr>
+              <w:instrText xml:space="preserve"> PAGEREF _Toc175553841 \h </w:instrText>
             </w:r>
             <w:r>
               <w:rPr>
@@ -1962,7 +2036,7 @@
               <w14:ligatures w14:val="standardContextual"/>
             </w:rPr>
           </w:pPr>
-          <w:hyperlink w:anchor="_Toc175149463" w:history="1">
+          <w:hyperlink w:anchor="_Toc175553842" w:history="1">
             <w:r>
               <w:rPr>
                 <w:rStyle w:val="Hyperlink"/>
@@ -1989,7 +2063,7 @@
                 <w:noProof/>
                 <w:webHidden/>
               </w:rPr>
-              <w:instrText xml:space="preserve"> PAGEREF _Toc175149463 \h </w:instrText>
+              <w:instrText xml:space="preserve"> PAGEREF _Toc175553842 \h </w:instrText>
             </w:r>
             <w:r>
               <w:rPr>
@@ -2009,7 +2083,7 @@
                 <w:noProof/>
                 <w:webHidden/>
               </w:rPr>
-              <w:t>19</w:t>
+              <w:t>22</w:t>
             </w:r>
             <w:r>
               <w:rPr>
@@ -2035,7 +2109,7 @@
               <w14:ligatures w14:val="standardContextual"/>
             </w:rPr>
           </w:pPr>
-          <w:hyperlink w:anchor="_Toc175149464" w:history="1">
+          <w:hyperlink w:anchor="_Toc175553843" w:history="1">
             <w:r>
               <w:rPr>
                 <w:rStyle w:val="Hyperlink"/>
@@ -2062,7 +2136,7 @@
                 <w:noProof/>
                 <w:webHidden/>
               </w:rPr>
-              <w:instrText xml:space="preserve"> PAGEREF _Toc175149464 \h </w:instrText>
+              <w:instrText xml:space="preserve"> PAGEREF _Toc175553843 \h </w:instrText>
             </w:r>
             <w:r>
               <w:rPr>
@@ -2082,7 +2156,7 @@
                 <w:noProof/>
                 <w:webHidden/>
               </w:rPr>
-              <w:t>20</w:t>
+              <w:t>22</w:t>
             </w:r>
             <w:r>
               <w:rPr>
@@ -2108,7 +2182,7 @@
               <w14:ligatures w14:val="standardContextual"/>
             </w:rPr>
           </w:pPr>
-          <w:hyperlink w:anchor="_Toc175149465" w:history="1">
+          <w:hyperlink w:anchor="_Toc175553844" w:history="1">
             <w:r>
               <w:rPr>
                 <w:rStyle w:val="Hyperlink"/>
@@ -2135,7 +2209,7 @@
                 <w:noProof/>
                 <w:webHidden/>
               </w:rPr>
-              <w:instrText xml:space="preserve"> PAGEREF _Toc175149465 \h </w:instrText>
+              <w:instrText xml:space="preserve"> PAGEREF _Toc175553844 \h </w:instrText>
             </w:r>
             <w:r>
               <w:rPr>
@@ -2155,7 +2229,7 @@
                 <w:noProof/>
                 <w:webHidden/>
               </w:rPr>
-              <w:t>21</w:t>
+              <w:t>23</w:t>
             </w:r>
             <w:r>
               <w:rPr>
@@ -2181,7 +2255,7 @@
               <w14:ligatures w14:val="standardContextual"/>
             </w:rPr>
           </w:pPr>
-          <w:hyperlink w:anchor="_Toc175149466" w:history="1">
+          <w:hyperlink w:anchor="_Toc175553845" w:history="1">
             <w:r>
               <w:rPr>
                 <w:rStyle w:val="Hyperlink"/>
@@ -2208,7 +2282,7 @@
                 <w:noProof/>
                 <w:webHidden/>
               </w:rPr>
-              <w:instrText xml:space="preserve"> PAGEREF _Toc175149466 \h </w:instrText>
+              <w:instrText xml:space="preserve"> PAGEREF _Toc175553845 \h </w:instrText>
             </w:r>
             <w:r>
               <w:rPr>
@@ -2228,7 +2302,7 @@
                 <w:noProof/>
                 <w:webHidden/>
               </w:rPr>
-              <w:t>21</w:t>
+              <w:t>23</w:t>
             </w:r>
             <w:r>
               <w:rPr>
@@ -2270,7 +2344,7 @@
       <w:pPr>
         <w:pStyle w:val="Heading1"/>
       </w:pPr>
-      <w:bookmarkStart w:id="1" w:name="_Toc175149442"/>
+      <w:bookmarkStart w:id="1" w:name="_Toc175553820"/>
       <w:r>
         <w:t xml:space="preserve">A. </w:t>
       </w:r>
@@ -2287,7 +2361,7 @@
           <w:lang w:bidi="ar-SA"/>
         </w:rPr>
       </w:pPr>
-      <w:bookmarkStart w:id="2" w:name="_Toc175149443"/>
+      <w:bookmarkStart w:id="2" w:name="_Toc175553821"/>
       <w:r>
         <w:rPr>
           <w:lang w:bidi="ar-SA"/>
@@ -2475,7 +2549,7 @@
           <w:lang w:bidi="ar-SA"/>
         </w:rPr>
       </w:pPr>
-      <w:bookmarkStart w:id="3" w:name="_Toc175149444"/>
+      <w:bookmarkStart w:id="3" w:name="_Toc175553822"/>
       <w:r>
         <w:rPr>
           <w:lang w:bidi="ar-SA"/>
@@ -2543,7 +2617,7 @@
           <w:lang w:bidi="ar-SA"/>
         </w:rPr>
       </w:pPr>
-      <w:bookmarkStart w:id="4" w:name="_Toc175149445"/>
+      <w:bookmarkStart w:id="4" w:name="_Toc175553823"/>
       <w:r>
         <w:rPr>
           <w:lang w:bidi="ar-SA"/>
@@ -2900,7 +2974,7 @@
           <w:lang w:bidi="ar-SA"/>
         </w:rPr>
       </w:pPr>
-      <w:bookmarkStart w:id="5" w:name="_Toc175149446"/>
+      <w:bookmarkStart w:id="5" w:name="_Toc175553824"/>
       <w:r>
         <w:rPr>
           <w:lang w:bidi="ar-SA"/>
@@ -2916,7 +2990,7 @@
           <w:lang w:bidi="ar-SA"/>
         </w:rPr>
       </w:pPr>
-      <w:bookmarkStart w:id="6" w:name="_Toc175149447"/>
+      <w:bookmarkStart w:id="6" w:name="_Toc175553825"/>
       <w:r>
         <w:rPr>
           <w:lang w:bidi="ar-SA"/>
@@ -3227,7 +3301,7 @@
           <w:lang w:bidi="ar-SA"/>
         </w:rPr>
       </w:pPr>
-      <w:bookmarkStart w:id="7" w:name="_Toc175149448"/>
+      <w:bookmarkStart w:id="7" w:name="_Toc175553826"/>
       <w:r>
         <w:rPr>
           <w:lang w:bidi="ar-SA"/>
@@ -3244,6 +3318,7 @@
       </w:pPr>
       <w:r>
         <w:rPr>
+          <w:noProof/>
           <w:lang w:bidi="ar-SA"/>
         </w:rPr>
         <w:drawing>
@@ -3291,6 +3366,7 @@
       </w:pPr>
       <w:r>
         <w:rPr>
+          <w:noProof/>
           <w:lang w:bidi="ar-SA"/>
         </w:rPr>
         <w:drawing>
@@ -3352,6 +3428,7 @@
       </w:pPr>
       <w:r>
         <w:rPr>
+          <w:noProof/>
           <w:lang w:bidi="ar-SA"/>
         </w:rPr>
         <w:drawing>
@@ -3436,6 +3513,7 @@
       </w:pPr>
       <w:r>
         <w:rPr>
+          <w:noProof/>
           <w:lang w:bidi="ar-SA"/>
         </w:rPr>
         <w:drawing>
@@ -3532,6 +3610,7 @@
       </w:pPr>
       <w:r>
         <w:rPr>
+          <w:noProof/>
           <w:lang w:bidi="ar-SA"/>
         </w:rPr>
         <w:drawing>
@@ -3579,6 +3658,7 @@
       </w:pPr>
       <w:r>
         <w:rPr>
+          <w:noProof/>
           <w:lang w:bidi="ar-SA"/>
         </w:rPr>
         <w:drawing>
@@ -3708,6 +3788,7 @@
       </w:pPr>
       <w:r>
         <w:rPr>
+          <w:noProof/>
           <w:lang w:bidi="ar-SA"/>
         </w:rPr>
         <w:drawing>
@@ -3775,6 +3856,7 @@
       </w:r>
       <w:r>
         <w:rPr>
+          <w:noProof/>
           <w:lang w:bidi="ar-SA"/>
         </w:rPr>
         <w:drawing>
@@ -3841,7 +3923,7 @@
           <w:lang w:bidi="ar-SA"/>
         </w:rPr>
       </w:pPr>
-      <w:bookmarkStart w:id="8" w:name="_Toc175149449"/>
+      <w:bookmarkStart w:id="8" w:name="_Toc175553827"/>
       <w:r>
         <w:rPr>
           <w:lang w:bidi="ar-SA"/>
@@ -3857,7 +3939,7 @@
           <w:lang w:bidi="ar-SA"/>
         </w:rPr>
       </w:pPr>
-      <w:bookmarkStart w:id="9" w:name="_Toc175149450"/>
+      <w:bookmarkStart w:id="9" w:name="_Toc175553828"/>
       <w:r>
         <w:rPr>
           <w:lang w:bidi="ar-SA"/>
@@ -3902,6 +3984,7 @@
       </w:pPr>
       <w:r>
         <w:rPr>
+          <w:noProof/>
           <w:lang w:bidi="ar-SA"/>
         </w:rPr>
         <w:drawing>
@@ -4055,6 +4138,7 @@
       </w:pPr>
       <w:r>
         <w:rPr>
+          <w:noProof/>
           <w:lang w:bidi="ar-SA"/>
         </w:rPr>
         <w:drawing>
@@ -4102,6 +4186,7 @@
       </w:pPr>
       <w:r>
         <w:rPr>
+          <w:noProof/>
           <w:lang w:bidi="ar-SA"/>
         </w:rPr>
         <w:drawing>
@@ -4208,6 +4293,7 @@
       </w:pPr>
       <w:r>
         <w:rPr>
+          <w:noProof/>
           <w:lang w:bidi="ar-SA"/>
         </w:rPr>
         <w:drawing>
@@ -4255,6 +4341,7 @@
       </w:pPr>
       <w:r>
         <w:rPr>
+          <w:noProof/>
           <w:lang w:bidi="ar-SA"/>
         </w:rPr>
         <w:drawing>
@@ -4395,6 +4482,7 @@
       </w:pPr>
       <w:r>
         <w:rPr>
+          <w:noProof/>
           <w:lang w:bidi="ar-SA"/>
         </w:rPr>
         <w:drawing>
@@ -4544,7 +4632,7 @@
           <w:lang w:bidi="ar-SA"/>
         </w:rPr>
       </w:pPr>
-      <w:bookmarkStart w:id="10" w:name="_Toc175149451"/>
+      <w:bookmarkStart w:id="10" w:name="_Toc175553829"/>
       <w:r>
         <w:rPr>
           <w:lang w:bidi="ar-SA"/>
@@ -4676,7 +4764,7 @@
           <w:lang w:bidi="ar-SA"/>
         </w:rPr>
       </w:pPr>
-      <w:bookmarkStart w:id="11" w:name="_Toc175149452"/>
+      <w:bookmarkStart w:id="11" w:name="_Toc175553830"/>
       <w:r>
         <w:rPr>
           <w:lang w:bidi="ar-SA"/>
@@ -4692,7 +4780,7 @@
           <w:lang w:bidi="ar-SA"/>
         </w:rPr>
       </w:pPr>
-      <w:bookmarkStart w:id="12" w:name="_Toc175149453"/>
+      <w:bookmarkStart w:id="12" w:name="_Toc175553831"/>
       <w:r>
         <w:rPr>
           <w:lang w:bidi="ar-SA"/>
@@ -5027,7 +5115,7 @@
           <w:lang w:bidi="ar-SA"/>
         </w:rPr>
       </w:pPr>
-      <w:bookmarkStart w:id="13" w:name="_Toc175149454"/>
+      <w:bookmarkStart w:id="13" w:name="_Toc175553832"/>
       <w:r>
         <w:rPr>
           <w:lang w:bidi="ar-SA"/>
@@ -5530,7 +5618,7 @@
           <w:lang w:bidi="ar-SA"/>
         </w:rPr>
       </w:pPr>
-      <w:bookmarkStart w:id="14" w:name="_Toc175149455"/>
+      <w:bookmarkStart w:id="14" w:name="_Toc175553833"/>
       <w:r>
         <w:rPr>
           <w:lang w:bidi="ar-SA"/>
@@ -5908,7 +5996,7 @@
         <w:pStyle w:val="Heading1"/>
       </w:pPr>
       <w:bookmarkStart w:id="15" w:name="_Toc242857918"/>
-      <w:bookmarkStart w:id="16" w:name="_Toc175149456"/>
+      <w:bookmarkStart w:id="16" w:name="_Toc175553834"/>
       <w:r>
         <w:t xml:space="preserve">B. </w:t>
       </w:r>
@@ -5962,10 +6050,11 @@
           <w:lang w:bidi="ar-SA"/>
         </w:rPr>
       </w:pPr>
-      <w:bookmarkStart w:id="17" w:name="_Toc175149457"/>
+      <w:bookmarkStart w:id="17" w:name="_Toc175553835"/>
       <w:r>
         <w:rPr>
           <w:caps w:val="0"/>
+          <w:noProof/>
           <w:lang w:eastAsia="en-GB" w:bidi="ar-SA"/>
         </w:rPr>
         <w:drawing>
@@ -6024,7 +6113,7 @@
       <w:pPr>
         <w:pStyle w:val="Heading3"/>
       </w:pPr>
-      <w:bookmarkStart w:id="19" w:name="_Toc175149458"/>
+      <w:bookmarkStart w:id="19" w:name="_Toc175553836"/>
       <w:r>
         <w:t>Intro Screen</w:t>
       </w:r>
@@ -6060,7 +6149,7 @@
       <w:pPr>
         <w:pStyle w:val="Heading3"/>
       </w:pPr>
-      <w:bookmarkStart w:id="20" w:name="_Toc175149459"/>
+      <w:bookmarkStart w:id="20" w:name="_Toc175553837"/>
       <w:r>
         <w:t>Chess Games</w:t>
       </w:r>
@@ -6080,7 +6169,7 @@
       <w:pPr>
         <w:pStyle w:val="Heading3"/>
       </w:pPr>
-      <w:bookmarkStart w:id="21" w:name="_Toc175149460"/>
+      <w:bookmarkStart w:id="21" w:name="_Toc175553838"/>
       <w:r>
         <w:t>Analysis/Review Screen</w:t>
       </w:r>
@@ -6088,19 +6177,7 @@
     </w:p>
     <w:p>
       <w:r>
-        <w:t xml:space="preserve">These screens will be available after any game played against a bot or 2-player on the same device.  This will give a rundown of a player’s performance in a game by showing an evaluation bar of who was winning and by how much after each move, as well as a system used by chess.com to class moves based on how good they were (Best, Excellent, Good, Inaccuracy, Mistake, Blunder) with </w:t>
-      </w:r>
-      <w:r>
-        <w:t>Brilliant</w:t>
-      </w:r>
-      <w:r>
-        <w:t xml:space="preserve"> and</w:t>
-      </w:r>
-      <w:r>
-        <w:t xml:space="preserve"> Great</w:t>
-      </w:r>
-      <w:r>
-        <w:t xml:space="preserve"> moves being shown as well as Misses and Book (Opening Theory) moves.  Essentially, I want to make this similar to the one offered by chess.com without having to pay an extortionate amount of money to get more than one a day.  It will also give an estimate of a player’s rating based on the single game, as well as a rating based on which bots they beat and how consistently.</w:t>
+        <w:t>These screens will be available after any game played against a bot or 2-player on the same device.  This will give a rundown of a player’s performance in a game by showing an evaluation bar of who was winning and by how much after each move, as well as a system used by chess.com to class moves based on how good they were (Best, Excellent, Good, Inaccuracy, Mistake, Blunder) with Brilliant and Great moves being shown as well as Misses and Book (Opening Theory) moves.  Essentially, I want to make this similar to the one offered by chess.com without having to pay an extortionate amount of money to get more than one a day.  It will also give an estimate of a player’s rating based on the single game, as well as a rating based on which bots they beat and how consistently.</w:t>
       </w:r>
     </w:p>
     <w:p/>
@@ -6108,7 +6185,7 @@
       <w:pPr>
         <w:pStyle w:val="Heading2"/>
       </w:pPr>
-      <w:bookmarkStart w:id="22" w:name="_Toc175149461"/>
+      <w:bookmarkStart w:id="22" w:name="_Toc175553839"/>
       <w:r>
         <w:t>Problem Decomposition</w:t>
       </w:r>
@@ -6139,64 +6216,76 @@
     <w:p/>
     <w:p/>
     <w:p/>
+    <w:p/>
     <w:p>
       <w:pPr>
         <w:pStyle w:val="Heading3"/>
       </w:pPr>
-      <w:bookmarkStart w:id="23" w:name="_Toc175149462"/>
-      <w:r>
-        <w:t>All A</w:t>
-      </w:r>
-      <w:r>
-        <w:t>l</w:t>
-      </w:r>
-      <w:r>
-        <w:t>gorithms for the Chess Engine</w:t>
+      <w:bookmarkStart w:id="23" w:name="_Toc175553840"/>
+      <w:r>
+        <w:t xml:space="preserve">All Algorithms for </w:t>
+      </w:r>
+      <w:proofErr w:type="spellStart"/>
+      <w:r>
+        <w:t>Main.py</w:t>
       </w:r>
       <w:bookmarkEnd w:id="23"/>
+      <w:proofErr w:type="spellEnd"/>
+    </w:p>
+    <w:p/>
+    <w:p/>
+    <w:p>
+      <w:pPr>
+        <w:pStyle w:val="Heading3"/>
+      </w:pPr>
+      <w:bookmarkStart w:id="24" w:name="_Toc175553841"/>
+      <w:r>
+        <w:t xml:space="preserve">All Algorithms for </w:t>
+      </w:r>
+      <w:proofErr w:type="spellStart"/>
+      <w:r>
+        <w:t>Graphics.py</w:t>
+      </w:r>
+      <w:proofErr w:type="spellEnd"/>
+      <w:r>
+        <w:softHyphen/>
+      </w:r>
+      <w:r>
+        <w:softHyphen/>
+      </w:r>
+      <w:r>
+        <w:softHyphen/>
+      </w:r>
+      <w:r>
+        <w:softHyphen/>
+      </w:r>
+      <w:r>
+        <w:softHyphen/>
+      </w:r>
+      <w:r>
+        <w:softHyphen/>
+      </w:r>
+      <w:r>
+        <w:softHyphen/>
+      </w:r>
+      <w:r>
+        <w:softHyphen/>
+      </w:r>
+      <w:bookmarkEnd w:id="24"/>
     </w:p>
     <w:p>
       <w:pPr>
         <w:pStyle w:val="Heading4"/>
       </w:pPr>
       <w:r>
-        <w:t>Graphics.py</w:t>
-      </w:r>
-      <w:r>
-        <w:softHyphen/>
-      </w:r>
-      <w:r>
-        <w:softHyphen/>
-      </w:r>
-      <w:r>
-        <w:softHyphen/>
-      </w:r>
-      <w:r>
-        <w:softHyphen/>
-      </w:r>
-      <w:r>
-        <w:softHyphen/>
-      </w:r>
-      <w:r>
-        <w:softHyphen/>
-      </w:r>
-      <w:r>
-        <w:softHyphen/>
-      </w:r>
-      <w:r>
-        <w:softHyphen/>
-      </w:r>
-    </w:p>
-    <w:p>
-      <w:pPr>
-        <w:pStyle w:val="Heading6"/>
-      </w:pPr>
-      <w:r>
         <w:t>Drawing the 8x8 Board</w:t>
       </w:r>
     </w:p>
     <w:p>
       <w:r>
+        <w:rPr>
+          <w:noProof/>
+        </w:rPr>
         <w:drawing>
           <wp:inline distT="0" distB="0" distL="0" distR="0" wp14:anchorId="78551B87" wp14:editId="567B4855">
             <wp:extent cx="5943600" cy="5526405"/>
@@ -6236,15 +6325,173 @@
     </w:p>
     <w:p/>
     <w:p/>
+    <w:p/>
+    <w:p>
+      <w:pPr>
+        <w:pStyle w:val="Heading4"/>
+      </w:pPr>
+      <w:r>
+        <w:t>Move HIghlighting</w:t>
+      </w:r>
+    </w:p>
+    <w:p/>
+    <w:p>
+      <w:r>
+        <w:drawing>
+          <wp:inline distT="0" distB="0" distL="0" distR="0" wp14:anchorId="6BE043AA" wp14:editId="71593589">
+            <wp:extent cx="5943600" cy="4919980"/>
+            <wp:effectExtent l="0" t="0" r="0" b="0"/>
+            <wp:docPr id="341615599" name="Picture 1" descr="A diagram of a flowchart&#10;&#10;Description automatically generated"/>
+            <wp:cNvGraphicFramePr>
+              <a:graphicFrameLocks xmlns:a="http://schemas.openxmlformats.org/drawingml/2006/main" noChangeAspect="1"/>
+            </wp:cNvGraphicFramePr>
+            <a:graphic xmlns:a="http://schemas.openxmlformats.org/drawingml/2006/main">
+              <a:graphicData uri="http://schemas.openxmlformats.org/drawingml/2006/picture">
+                <pic:pic xmlns:pic="http://schemas.openxmlformats.org/drawingml/2006/picture">
+                  <pic:nvPicPr>
+                    <pic:cNvPr id="341615599" name="Picture 1" descr="A diagram of a flowchart&#10;&#10;Description automatically generated"/>
+                    <pic:cNvPicPr/>
+                  </pic:nvPicPr>
+                  <pic:blipFill>
+                    <a:blip r:embed="rId28"/>
+                    <a:stretch>
+                      <a:fillRect/>
+                    </a:stretch>
+                  </pic:blipFill>
+                  <pic:spPr>
+                    <a:xfrm>
+                      <a:off x="0" y="0"/>
+                      <a:ext cx="5943600" cy="4919980"/>
+                    </a:xfrm>
+                    <a:prstGeom prst="rect">
+                      <a:avLst/>
+                    </a:prstGeom>
+                  </pic:spPr>
+                </pic:pic>
+              </a:graphicData>
+            </a:graphic>
+          </wp:inline>
+        </w:drawing>
+      </w:r>
+    </w:p>
+    <w:p/>
+    <w:p/>
+    <w:p/>
+    <w:p/>
+    <w:p/>
+    <w:p/>
+    <w:p/>
+    <w:p/>
+    <w:p>
+      <w:pPr>
+        <w:pStyle w:val="Heading4"/>
+      </w:pPr>
+      <w:r>
+        <w:t>Creating the Pawn Promotion Options Square</w:t>
+      </w:r>
+    </w:p>
+    <w:p/>
+    <w:p>
+      <w:r>
+        <w:drawing>
+          <wp:inline distT="0" distB="0" distL="0" distR="0" wp14:anchorId="2CEE51C9" wp14:editId="7E7C8905">
+            <wp:extent cx="5163271" cy="6039693"/>
+            <wp:effectExtent l="0" t="0" r="0" b="0"/>
+            <wp:docPr id="806621190" name="Picture 1" descr="A diagram of a flowchart&#10;&#10;Description automatically generated"/>
+            <wp:cNvGraphicFramePr>
+              <a:graphicFrameLocks xmlns:a="http://schemas.openxmlformats.org/drawingml/2006/main" noChangeAspect="1"/>
+            </wp:cNvGraphicFramePr>
+            <a:graphic xmlns:a="http://schemas.openxmlformats.org/drawingml/2006/main">
+              <a:graphicData uri="http://schemas.openxmlformats.org/drawingml/2006/picture">
+                <pic:pic xmlns:pic="http://schemas.openxmlformats.org/drawingml/2006/picture">
+                  <pic:nvPicPr>
+                    <pic:cNvPr id="806621190" name="Picture 1" descr="A diagram of a flowchart&#10;&#10;Description automatically generated"/>
+                    <pic:cNvPicPr/>
+                  </pic:nvPicPr>
+                  <pic:blipFill>
+                    <a:blip r:embed="rId29"/>
+                    <a:stretch>
+                      <a:fillRect/>
+                    </a:stretch>
+                  </pic:blipFill>
+                  <pic:spPr>
+                    <a:xfrm>
+                      <a:off x="0" y="0"/>
+                      <a:ext cx="5163271" cy="6039693"/>
+                    </a:xfrm>
+                    <a:prstGeom prst="rect">
+                      <a:avLst/>
+                    </a:prstGeom>
+                  </pic:spPr>
+                </pic:pic>
+              </a:graphicData>
+            </a:graphic>
+          </wp:inline>
+        </w:drawing>
+      </w:r>
+    </w:p>
+    <w:p/>
+    <w:p/>
+    <w:p/>
+    <w:p/>
+    <w:p/>
+    <w:p>
+      <w:pPr>
+        <w:pStyle w:val="Heading4"/>
+      </w:pPr>
+      <w:r>
+        <w:t>Drawing the Pieces</w:t>
+      </w:r>
+    </w:p>
+    <w:p>
+      <w:r>
+        <w:drawing>
+          <wp:inline distT="0" distB="0" distL="0" distR="0" wp14:anchorId="332B56BF" wp14:editId="344BE216">
+            <wp:extent cx="5943600" cy="4286250"/>
+            <wp:effectExtent l="0" t="0" r="0" b="0"/>
+            <wp:docPr id="162775219" name="Picture 1" descr="A diagram of a flowchart&#10;&#10;Description automatically generated"/>
+            <wp:cNvGraphicFramePr>
+              <a:graphicFrameLocks xmlns:a="http://schemas.openxmlformats.org/drawingml/2006/main" noChangeAspect="1"/>
+            </wp:cNvGraphicFramePr>
+            <a:graphic xmlns:a="http://schemas.openxmlformats.org/drawingml/2006/main">
+              <a:graphicData uri="http://schemas.openxmlformats.org/drawingml/2006/picture">
+                <pic:pic xmlns:pic="http://schemas.openxmlformats.org/drawingml/2006/picture">
+                  <pic:nvPicPr>
+                    <pic:cNvPr id="162775219" name="Picture 1" descr="A diagram of a flowchart&#10;&#10;Description automatically generated"/>
+                    <pic:cNvPicPr/>
+                  </pic:nvPicPr>
+                  <pic:blipFill>
+                    <a:blip r:embed="rId30"/>
+                    <a:stretch>
+                      <a:fillRect/>
+                    </a:stretch>
+                  </pic:blipFill>
+                  <pic:spPr>
+                    <a:xfrm>
+                      <a:off x="0" y="0"/>
+                      <a:ext cx="5943600" cy="4286250"/>
+                    </a:xfrm>
+                    <a:prstGeom prst="rect">
+                      <a:avLst/>
+                    </a:prstGeom>
+                  </pic:spPr>
+                </pic:pic>
+              </a:graphicData>
+            </a:graphic>
+          </wp:inline>
+        </w:drawing>
+      </w:r>
+    </w:p>
+    <w:p/>
     <w:p>
       <w:pPr>
         <w:pStyle w:val="Heading1"/>
       </w:pPr>
-      <w:bookmarkStart w:id="24" w:name="_Toc175149463"/>
+      <w:bookmarkStart w:id="25" w:name="_Toc175553842"/>
       <w:r>
         <w:t>C. Developing the coded solution (“The development story”)</w:t>
       </w:r>
-      <w:bookmarkEnd w:id="24"/>
+      <w:bookmarkEnd w:id="25"/>
     </w:p>
     <w:p>
       <w:pPr>
@@ -6287,11 +6534,11 @@
       <w:pPr>
         <w:pStyle w:val="Heading1"/>
       </w:pPr>
-      <w:bookmarkStart w:id="25" w:name="_Toc175149464"/>
+      <w:bookmarkStart w:id="26" w:name="_Toc175553843"/>
       <w:r>
         <w:t>D. Evaluation</w:t>
       </w:r>
-      <w:bookmarkEnd w:id="25"/>
+      <w:bookmarkEnd w:id="26"/>
     </w:p>
     <w:p>
       <w:pPr>
@@ -6372,14 +6619,14 @@
           <w:lang w:bidi="ar-SA"/>
         </w:rPr>
       </w:pPr>
-      <w:bookmarkStart w:id="26" w:name="_Toc175149465"/>
+      <w:bookmarkStart w:id="27" w:name="_Toc175553844"/>
       <w:r>
         <w:rPr>
           <w:lang w:bidi="ar-SA"/>
         </w:rPr>
         <w:t>Project Appendixes</w:t>
       </w:r>
-      <w:bookmarkEnd w:id="26"/>
+      <w:bookmarkEnd w:id="27"/>
     </w:p>
     <w:p>
       <w:pPr>
@@ -6522,14 +6769,14 @@
           <w:lang w:bidi="ar-SA"/>
         </w:rPr>
       </w:pPr>
-      <w:bookmarkStart w:id="27" w:name="_Toc175149466"/>
+      <w:bookmarkStart w:id="28" w:name="_Toc175553845"/>
       <w:r>
         <w:rPr>
           <w:lang w:bidi="ar-SA"/>
         </w:rPr>
         <w:t>References</w:t>
       </w:r>
-      <w:bookmarkEnd w:id="27"/>
+      <w:bookmarkEnd w:id="28"/>
     </w:p>
     <w:p>
       <w:pPr>
@@ -6539,8 +6786,8 @@
       </w:pPr>
     </w:p>
     <w:sectPr>
-      <w:headerReference w:type="default" r:id="rId28"/>
-      <w:footerReference w:type="default" r:id="rId29"/>
+      <w:headerReference w:type="default" r:id="rId31"/>
+      <w:footerReference w:type="default" r:id="rId32"/>
       <w:pgSz w:w="12240" w:h="15840"/>
       <w:pgMar w:top="993" w:right="1440" w:bottom="1560" w:left="1440" w:header="708" w:footer="708" w:gutter="0"/>
       <w:cols w:space="708"/>

</xml_diff>

<commit_message>
Added More Flow Diagrams
</commit_message>
<xml_diff>
--- a/write-up/write-up.docx
+++ b/write-up/write-up.docx
@@ -430,7 +430,7 @@
           <w:r>
             <w:fldChar w:fldCharType="separate"/>
           </w:r>
-          <w:hyperlink w:anchor="_Toc175553820" w:history="1">
+          <w:hyperlink w:anchor="_Toc175560295" w:history="1">
             <w:r>
               <w:rPr>
                 <w:rStyle w:val="Hyperlink"/>
@@ -457,7 +457,7 @@
                 <w:noProof/>
                 <w:webHidden/>
               </w:rPr>
-              <w:instrText xml:space="preserve"> PAGEREF _Toc175553820 \h </w:instrText>
+              <w:instrText xml:space="preserve"> PAGEREF _Toc175560295 \h </w:instrText>
             </w:r>
             <w:r>
               <w:rPr>
@@ -503,7 +503,7 @@
               <w14:ligatures w14:val="standardContextual"/>
             </w:rPr>
           </w:pPr>
-          <w:hyperlink w:anchor="_Toc175553821" w:history="1">
+          <w:hyperlink w:anchor="_Toc175560296" w:history="1">
             <w:r>
               <w:rPr>
                 <w:rStyle w:val="Hyperlink"/>
@@ -530,7 +530,7 @@
                 <w:noProof/>
                 <w:webHidden/>
               </w:rPr>
-              <w:instrText xml:space="preserve"> PAGEREF _Toc175553821 \h </w:instrText>
+              <w:instrText xml:space="preserve"> PAGEREF _Toc175560296 \h </w:instrText>
             </w:r>
             <w:r>
               <w:rPr>
@@ -576,7 +576,7 @@
               <w14:ligatures w14:val="standardContextual"/>
             </w:rPr>
           </w:pPr>
-          <w:hyperlink w:anchor="_Toc175553822" w:history="1">
+          <w:hyperlink w:anchor="_Toc175560297" w:history="1">
             <w:r>
               <w:rPr>
                 <w:rStyle w:val="Hyperlink"/>
@@ -603,7 +603,7 @@
                 <w:noProof/>
                 <w:webHidden/>
               </w:rPr>
-              <w:instrText xml:space="preserve"> PAGEREF _Toc175553822 \h </w:instrText>
+              <w:instrText xml:space="preserve"> PAGEREF _Toc175560297 \h </w:instrText>
             </w:r>
             <w:r>
               <w:rPr>
@@ -649,7 +649,7 @@
               <w14:ligatures w14:val="standardContextual"/>
             </w:rPr>
           </w:pPr>
-          <w:hyperlink w:anchor="_Toc175553823" w:history="1">
+          <w:hyperlink w:anchor="_Toc175560298" w:history="1">
             <w:r>
               <w:rPr>
                 <w:rStyle w:val="Hyperlink"/>
@@ -676,7 +676,7 @@
                 <w:noProof/>
                 <w:webHidden/>
               </w:rPr>
-              <w:instrText xml:space="preserve"> PAGEREF _Toc175553823 \h </w:instrText>
+              <w:instrText xml:space="preserve"> PAGEREF _Toc175560298 \h </w:instrText>
             </w:r>
             <w:r>
               <w:rPr>
@@ -722,7 +722,7 @@
               <w14:ligatures w14:val="standardContextual"/>
             </w:rPr>
           </w:pPr>
-          <w:hyperlink w:anchor="_Toc175553824" w:history="1">
+          <w:hyperlink w:anchor="_Toc175560299" w:history="1">
             <w:r>
               <w:rPr>
                 <w:rStyle w:val="Hyperlink"/>
@@ -749,7 +749,7 @@
                 <w:noProof/>
                 <w:webHidden/>
               </w:rPr>
-              <w:instrText xml:space="preserve"> PAGEREF _Toc175553824 \h </w:instrText>
+              <w:instrText xml:space="preserve"> PAGEREF _Toc175560299 \h </w:instrText>
             </w:r>
             <w:r>
               <w:rPr>
@@ -795,7 +795,7 @@
               <w14:ligatures w14:val="standardContextual"/>
             </w:rPr>
           </w:pPr>
-          <w:hyperlink w:anchor="_Toc175553825" w:history="1">
+          <w:hyperlink w:anchor="_Toc175560300" w:history="1">
             <w:r>
               <w:rPr>
                 <w:rStyle w:val="Hyperlink"/>
@@ -822,7 +822,7 @@
                 <w:noProof/>
                 <w:webHidden/>
               </w:rPr>
-              <w:instrText xml:space="preserve"> PAGEREF _Toc175553825 \h </w:instrText>
+              <w:instrText xml:space="preserve"> PAGEREF _Toc175560300 \h </w:instrText>
             </w:r>
             <w:r>
               <w:rPr>
@@ -868,7 +868,7 @@
               <w14:ligatures w14:val="standardContextual"/>
             </w:rPr>
           </w:pPr>
-          <w:hyperlink w:anchor="_Toc175553826" w:history="1">
+          <w:hyperlink w:anchor="_Toc175560301" w:history="1">
             <w:r>
               <w:rPr>
                 <w:rStyle w:val="Hyperlink"/>
@@ -895,7 +895,7 @@
                 <w:noProof/>
                 <w:webHidden/>
               </w:rPr>
-              <w:instrText xml:space="preserve"> PAGEREF _Toc175553826 \h </w:instrText>
+              <w:instrText xml:space="preserve"> PAGEREF _Toc175560301 \h </w:instrText>
             </w:r>
             <w:r>
               <w:rPr>
@@ -941,7 +941,7 @@
               <w14:ligatures w14:val="standardContextual"/>
             </w:rPr>
           </w:pPr>
-          <w:hyperlink w:anchor="_Toc175553827" w:history="1">
+          <w:hyperlink w:anchor="_Toc175560302" w:history="1">
             <w:r>
               <w:rPr>
                 <w:rStyle w:val="Hyperlink"/>
@@ -968,7 +968,7 @@
                 <w:noProof/>
                 <w:webHidden/>
               </w:rPr>
-              <w:instrText xml:space="preserve"> PAGEREF _Toc175553827 \h </w:instrText>
+              <w:instrText xml:space="preserve"> PAGEREF _Toc175560302 \h </w:instrText>
             </w:r>
             <w:r>
               <w:rPr>
@@ -1014,7 +1014,7 @@
               <w14:ligatures w14:val="standardContextual"/>
             </w:rPr>
           </w:pPr>
-          <w:hyperlink w:anchor="_Toc175553828" w:history="1">
+          <w:hyperlink w:anchor="_Toc175560303" w:history="1">
             <w:r>
               <w:rPr>
                 <w:rStyle w:val="Hyperlink"/>
@@ -1041,7 +1041,7 @@
                 <w:noProof/>
                 <w:webHidden/>
               </w:rPr>
-              <w:instrText xml:space="preserve"> PAGEREF _Toc175553828 \h </w:instrText>
+              <w:instrText xml:space="preserve"> PAGEREF _Toc175560303 \h </w:instrText>
             </w:r>
             <w:r>
               <w:rPr>
@@ -1087,7 +1087,7 @@
               <w14:ligatures w14:val="standardContextual"/>
             </w:rPr>
           </w:pPr>
-          <w:hyperlink w:anchor="_Toc175553829" w:history="1">
+          <w:hyperlink w:anchor="_Toc175560304" w:history="1">
             <w:r>
               <w:rPr>
                 <w:rStyle w:val="Hyperlink"/>
@@ -1114,7 +1114,7 @@
                 <w:noProof/>
                 <w:webHidden/>
               </w:rPr>
-              <w:instrText xml:space="preserve"> PAGEREF _Toc175553829 \h </w:instrText>
+              <w:instrText xml:space="preserve"> PAGEREF _Toc175560304 \h </w:instrText>
             </w:r>
             <w:r>
               <w:rPr>
@@ -1160,7 +1160,7 @@
               <w14:ligatures w14:val="standardContextual"/>
             </w:rPr>
           </w:pPr>
-          <w:hyperlink w:anchor="_Toc175553830" w:history="1">
+          <w:hyperlink w:anchor="_Toc175560305" w:history="1">
             <w:r>
               <w:rPr>
                 <w:rStyle w:val="Hyperlink"/>
@@ -1187,7 +1187,7 @@
                 <w:noProof/>
                 <w:webHidden/>
               </w:rPr>
-              <w:instrText xml:space="preserve"> PAGEREF _Toc175553830 \h </w:instrText>
+              <w:instrText xml:space="preserve"> PAGEREF _Toc175560305 \h </w:instrText>
             </w:r>
             <w:r>
               <w:rPr>
@@ -1233,7 +1233,7 @@
               <w14:ligatures w14:val="standardContextual"/>
             </w:rPr>
           </w:pPr>
-          <w:hyperlink w:anchor="_Toc175553831" w:history="1">
+          <w:hyperlink w:anchor="_Toc175560306" w:history="1">
             <w:r>
               <w:rPr>
                 <w:rStyle w:val="Hyperlink"/>
@@ -1260,7 +1260,7 @@
                 <w:noProof/>
                 <w:webHidden/>
               </w:rPr>
-              <w:instrText xml:space="preserve"> PAGEREF _Toc175553831 \h </w:instrText>
+              <w:instrText xml:space="preserve"> PAGEREF _Toc175560306 \h </w:instrText>
             </w:r>
             <w:r>
               <w:rPr>
@@ -1306,7 +1306,7 @@
               <w14:ligatures w14:val="standardContextual"/>
             </w:rPr>
           </w:pPr>
-          <w:hyperlink w:anchor="_Toc175553832" w:history="1">
+          <w:hyperlink w:anchor="_Toc175560307" w:history="1">
             <w:r>
               <w:rPr>
                 <w:rStyle w:val="Hyperlink"/>
@@ -1333,7 +1333,7 @@
                 <w:noProof/>
                 <w:webHidden/>
               </w:rPr>
-              <w:instrText xml:space="preserve"> PAGEREF _Toc175553832 \h </w:instrText>
+              <w:instrText xml:space="preserve"> PAGEREF _Toc175560307 \h </w:instrText>
             </w:r>
             <w:r>
               <w:rPr>
@@ -1379,7 +1379,7 @@
               <w14:ligatures w14:val="standardContextual"/>
             </w:rPr>
           </w:pPr>
-          <w:hyperlink w:anchor="_Toc175553833" w:history="1">
+          <w:hyperlink w:anchor="_Toc175560308" w:history="1">
             <w:r>
               <w:rPr>
                 <w:rStyle w:val="Hyperlink"/>
@@ -1406,7 +1406,7 @@
                 <w:noProof/>
                 <w:webHidden/>
               </w:rPr>
-              <w:instrText xml:space="preserve"> PAGEREF _Toc175553833 \h </w:instrText>
+              <w:instrText xml:space="preserve"> PAGEREF _Toc175560308 \h </w:instrText>
             </w:r>
             <w:r>
               <w:rPr>
@@ -1452,7 +1452,7 @@
               <w14:ligatures w14:val="standardContextual"/>
             </w:rPr>
           </w:pPr>
-          <w:hyperlink w:anchor="_Toc175553834" w:history="1">
+          <w:hyperlink w:anchor="_Toc175560309" w:history="1">
             <w:r>
               <w:rPr>
                 <w:rStyle w:val="Hyperlink"/>
@@ -1479,7 +1479,7 @@
                 <w:noProof/>
                 <w:webHidden/>
               </w:rPr>
-              <w:instrText xml:space="preserve"> PAGEREF _Toc175553834 \h </w:instrText>
+              <w:instrText xml:space="preserve"> PAGEREF _Toc175560309 \h </w:instrText>
             </w:r>
             <w:r>
               <w:rPr>
@@ -1525,7 +1525,7 @@
               <w14:ligatures w14:val="standardContextual"/>
             </w:rPr>
           </w:pPr>
-          <w:hyperlink w:anchor="_Toc175553835" w:history="1">
+          <w:hyperlink w:anchor="_Toc175560310" w:history="1">
             <w:r>
               <w:rPr>
                 <w:rStyle w:val="Hyperlink"/>
@@ -1552,7 +1552,7 @@
                 <w:noProof/>
                 <w:webHidden/>
               </w:rPr>
-              <w:instrText xml:space="preserve"> PAGEREF _Toc175553835 \h </w:instrText>
+              <w:instrText xml:space="preserve"> PAGEREF _Toc175560310 \h </w:instrText>
             </w:r>
             <w:r>
               <w:rPr>
@@ -1598,7 +1598,7 @@
               <w14:ligatures w14:val="standardContextual"/>
             </w:rPr>
           </w:pPr>
-          <w:hyperlink w:anchor="_Toc175553836" w:history="1">
+          <w:hyperlink w:anchor="_Toc175560311" w:history="1">
             <w:r>
               <w:rPr>
                 <w:rStyle w:val="Hyperlink"/>
@@ -1625,7 +1625,7 @@
                 <w:noProof/>
                 <w:webHidden/>
               </w:rPr>
-              <w:instrText xml:space="preserve"> PAGEREF _Toc175553836 \h </w:instrText>
+              <w:instrText xml:space="preserve"> PAGEREF _Toc175560311 \h </w:instrText>
             </w:r>
             <w:r>
               <w:rPr>
@@ -1671,7 +1671,7 @@
               <w14:ligatures w14:val="standardContextual"/>
             </w:rPr>
           </w:pPr>
-          <w:hyperlink w:anchor="_Toc175553837" w:history="1">
+          <w:hyperlink w:anchor="_Toc175560312" w:history="1">
             <w:r>
               <w:rPr>
                 <w:rStyle w:val="Hyperlink"/>
@@ -1698,7 +1698,7 @@
                 <w:noProof/>
                 <w:webHidden/>
               </w:rPr>
-              <w:instrText xml:space="preserve"> PAGEREF _Toc175553837 \h </w:instrText>
+              <w:instrText xml:space="preserve"> PAGEREF _Toc175560312 \h </w:instrText>
             </w:r>
             <w:r>
               <w:rPr>
@@ -1744,7 +1744,7 @@
               <w14:ligatures w14:val="standardContextual"/>
             </w:rPr>
           </w:pPr>
-          <w:hyperlink w:anchor="_Toc175553838" w:history="1">
+          <w:hyperlink w:anchor="_Toc175560313" w:history="1">
             <w:r>
               <w:rPr>
                 <w:rStyle w:val="Hyperlink"/>
@@ -1771,7 +1771,7 @@
                 <w:noProof/>
                 <w:webHidden/>
               </w:rPr>
-              <w:instrText xml:space="preserve"> PAGEREF _Toc175553838 \h </w:instrText>
+              <w:instrText xml:space="preserve"> PAGEREF _Toc175560313 \h </w:instrText>
             </w:r>
             <w:r>
               <w:rPr>
@@ -1817,13 +1817,13 @@
               <w14:ligatures w14:val="standardContextual"/>
             </w:rPr>
           </w:pPr>
-          <w:hyperlink w:anchor="_Toc175553839" w:history="1">
+          <w:hyperlink w:anchor="_Toc175560314" w:history="1">
             <w:r>
               <w:rPr>
                 <w:rStyle w:val="Hyperlink"/>
                 <w:noProof/>
               </w:rPr>
-              <w:t>Problem Decomposition</w:t>
+              <w:t>Problem Decomposition – Two Player Chess Game (AI Comes Later)</w:t>
             </w:r>
             <w:r>
               <w:rPr>
@@ -1844,7 +1844,7 @@
                 <w:noProof/>
                 <w:webHidden/>
               </w:rPr>
-              <w:instrText xml:space="preserve"> PAGEREF _Toc175553839 \h </w:instrText>
+              <w:instrText xml:space="preserve"> PAGEREF _Toc175560314 \h </w:instrText>
             </w:r>
             <w:r>
               <w:rPr>
@@ -1890,7 +1890,7 @@
               <w14:ligatures w14:val="standardContextual"/>
             </w:rPr>
           </w:pPr>
-          <w:hyperlink w:anchor="_Toc175553840" w:history="1">
+          <w:hyperlink w:anchor="_Toc175560315" w:history="1">
             <w:r>
               <w:rPr>
                 <w:rStyle w:val="Hyperlink"/>
@@ -1917,7 +1917,7 @@
                 <w:noProof/>
                 <w:webHidden/>
               </w:rPr>
-              <w:instrText xml:space="preserve"> PAGEREF _Toc175553840 \h </w:instrText>
+              <w:instrText xml:space="preserve"> PAGEREF _Toc175560315 \h </w:instrText>
             </w:r>
             <w:r>
               <w:rPr>
@@ -1963,12 +1963,85 @@
               <w14:ligatures w14:val="standardContextual"/>
             </w:rPr>
           </w:pPr>
-          <w:hyperlink w:anchor="_Toc175553841" w:history="1">
+          <w:hyperlink w:anchor="_Toc175560316" w:history="1">
             <w:r>
               <w:rPr>
                 <w:rStyle w:val="Hyperlink"/>
                 <w:noProof/>
               </w:rPr>
+              <w:t>All Algorithms for Moves.py</w:t>
+            </w:r>
+            <w:r>
+              <w:rPr>
+                <w:noProof/>
+                <w:webHidden/>
+              </w:rPr>
+              <w:tab/>
+            </w:r>
+            <w:r>
+              <w:rPr>
+                <w:noProof/>
+                <w:webHidden/>
+              </w:rPr>
+              <w:fldChar w:fldCharType="begin"/>
+            </w:r>
+            <w:r>
+              <w:rPr>
+                <w:noProof/>
+                <w:webHidden/>
+              </w:rPr>
+              <w:instrText xml:space="preserve"> PAGEREF _Toc175560316 \h </w:instrText>
+            </w:r>
+            <w:r>
+              <w:rPr>
+                <w:noProof/>
+                <w:webHidden/>
+              </w:rPr>
+            </w:r>
+            <w:r>
+              <w:rPr>
+                <w:noProof/>
+                <w:webHidden/>
+              </w:rPr>
+              <w:fldChar w:fldCharType="separate"/>
+            </w:r>
+            <w:r>
+              <w:rPr>
+                <w:noProof/>
+                <w:webHidden/>
+              </w:rPr>
+              <w:t>20</w:t>
+            </w:r>
+            <w:r>
+              <w:rPr>
+                <w:noProof/>
+                <w:webHidden/>
+              </w:rPr>
+              <w:fldChar w:fldCharType="end"/>
+            </w:r>
+          </w:hyperlink>
+        </w:p>
+        <w:p>
+          <w:pPr>
+            <w:pStyle w:val="TOC3"/>
+            <w:tabs>
+              <w:tab w:val="right" w:leader="dot" w:pos="9350"/>
+            </w:tabs>
+            <w:rPr>
+              <w:noProof/>
+              <w:kern w:val="2"/>
+              <w:sz w:val="24"/>
+              <w:szCs w:val="24"/>
+              <w:lang w:eastAsia="en-GB" w:bidi="ar-SA"/>
+              <w14:ligatures w14:val="standardContextual"/>
+            </w:rPr>
+          </w:pPr>
+          <w:hyperlink w:anchor="_Toc175560317" w:history="1">
+            <w:r>
+              <w:rPr>
+                <w:rStyle w:val="Hyperlink"/>
+                <w:noProof/>
+              </w:rPr>
               <w:t>All Algorithms for Graphics.py</w:t>
             </w:r>
             <w:r>
@@ -1990,7 +2063,7 @@
                 <w:noProof/>
                 <w:webHidden/>
               </w:rPr>
-              <w:instrText xml:space="preserve"> PAGEREF _Toc175553841 \h </w:instrText>
+              <w:instrText xml:space="preserve"> PAGEREF _Toc175560317 \h </w:instrText>
             </w:r>
             <w:r>
               <w:rPr>
@@ -2010,7 +2083,7 @@
                 <w:noProof/>
                 <w:webHidden/>
               </w:rPr>
-              <w:t>19</w:t>
+              <w:t>20</w:t>
             </w:r>
             <w:r>
               <w:rPr>
@@ -2036,7 +2109,7 @@
               <w14:ligatures w14:val="standardContextual"/>
             </w:rPr>
           </w:pPr>
-          <w:hyperlink w:anchor="_Toc175553842" w:history="1">
+          <w:hyperlink w:anchor="_Toc175560318" w:history="1">
             <w:r>
               <w:rPr>
                 <w:rStyle w:val="Hyperlink"/>
@@ -2063,7 +2136,7 @@
                 <w:noProof/>
                 <w:webHidden/>
               </w:rPr>
-              <w:instrText xml:space="preserve"> PAGEREF _Toc175553842 \h </w:instrText>
+              <w:instrText xml:space="preserve"> PAGEREF _Toc175560318 \h </w:instrText>
             </w:r>
             <w:r>
               <w:rPr>
@@ -2083,7 +2156,7 @@
                 <w:noProof/>
                 <w:webHidden/>
               </w:rPr>
-              <w:t>22</w:t>
+              <w:t>24</w:t>
             </w:r>
             <w:r>
               <w:rPr>
@@ -2109,7 +2182,7 @@
               <w14:ligatures w14:val="standardContextual"/>
             </w:rPr>
           </w:pPr>
-          <w:hyperlink w:anchor="_Toc175553843" w:history="1">
+          <w:hyperlink w:anchor="_Toc175560319" w:history="1">
             <w:r>
               <w:rPr>
                 <w:rStyle w:val="Hyperlink"/>
@@ -2136,7 +2209,7 @@
                 <w:noProof/>
                 <w:webHidden/>
               </w:rPr>
-              <w:instrText xml:space="preserve"> PAGEREF _Toc175553843 \h </w:instrText>
+              <w:instrText xml:space="preserve"> PAGEREF _Toc175560319 \h </w:instrText>
             </w:r>
             <w:r>
               <w:rPr>
@@ -2156,7 +2229,7 @@
                 <w:noProof/>
                 <w:webHidden/>
               </w:rPr>
-              <w:t>22</w:t>
+              <w:t>24</w:t>
             </w:r>
             <w:r>
               <w:rPr>
@@ -2182,7 +2255,7 @@
               <w14:ligatures w14:val="standardContextual"/>
             </w:rPr>
           </w:pPr>
-          <w:hyperlink w:anchor="_Toc175553844" w:history="1">
+          <w:hyperlink w:anchor="_Toc175560320" w:history="1">
             <w:r>
               <w:rPr>
                 <w:rStyle w:val="Hyperlink"/>
@@ -2209,7 +2282,7 @@
                 <w:noProof/>
                 <w:webHidden/>
               </w:rPr>
-              <w:instrText xml:space="preserve"> PAGEREF _Toc175553844 \h </w:instrText>
+              <w:instrText xml:space="preserve"> PAGEREF _Toc175560320 \h </w:instrText>
             </w:r>
             <w:r>
               <w:rPr>
@@ -2229,7 +2302,7 @@
                 <w:noProof/>
                 <w:webHidden/>
               </w:rPr>
-              <w:t>23</w:t>
+              <w:t>25</w:t>
             </w:r>
             <w:r>
               <w:rPr>
@@ -2255,7 +2328,7 @@
               <w14:ligatures w14:val="standardContextual"/>
             </w:rPr>
           </w:pPr>
-          <w:hyperlink w:anchor="_Toc175553845" w:history="1">
+          <w:hyperlink w:anchor="_Toc175560321" w:history="1">
             <w:r>
               <w:rPr>
                 <w:rStyle w:val="Hyperlink"/>
@@ -2282,7 +2355,7 @@
                 <w:noProof/>
                 <w:webHidden/>
               </w:rPr>
-              <w:instrText xml:space="preserve"> PAGEREF _Toc175553845 \h </w:instrText>
+              <w:instrText xml:space="preserve"> PAGEREF _Toc175560321 \h </w:instrText>
             </w:r>
             <w:r>
               <w:rPr>
@@ -2302,7 +2375,7 @@
                 <w:noProof/>
                 <w:webHidden/>
               </w:rPr>
-              <w:t>23</w:t>
+              <w:t>25</w:t>
             </w:r>
             <w:r>
               <w:rPr>
@@ -2344,7 +2417,7 @@
       <w:pPr>
         <w:pStyle w:val="Heading1"/>
       </w:pPr>
-      <w:bookmarkStart w:id="1" w:name="_Toc175553820"/>
+      <w:bookmarkStart w:id="1" w:name="_Toc175560295"/>
       <w:r>
         <w:t xml:space="preserve">A. </w:t>
       </w:r>
@@ -2361,7 +2434,7 @@
           <w:lang w:bidi="ar-SA"/>
         </w:rPr>
       </w:pPr>
-      <w:bookmarkStart w:id="2" w:name="_Toc175553821"/>
+      <w:bookmarkStart w:id="2" w:name="_Toc175560296"/>
       <w:r>
         <w:rPr>
           <w:lang w:bidi="ar-SA"/>
@@ -2549,7 +2622,7 @@
           <w:lang w:bidi="ar-SA"/>
         </w:rPr>
       </w:pPr>
-      <w:bookmarkStart w:id="3" w:name="_Toc175553822"/>
+      <w:bookmarkStart w:id="3" w:name="_Toc175560297"/>
       <w:r>
         <w:rPr>
           <w:lang w:bidi="ar-SA"/>
@@ -2617,7 +2690,7 @@
           <w:lang w:bidi="ar-SA"/>
         </w:rPr>
       </w:pPr>
-      <w:bookmarkStart w:id="4" w:name="_Toc175553823"/>
+      <w:bookmarkStart w:id="4" w:name="_Toc175560298"/>
       <w:r>
         <w:rPr>
           <w:lang w:bidi="ar-SA"/>
@@ -2974,7 +3047,7 @@
           <w:lang w:bidi="ar-SA"/>
         </w:rPr>
       </w:pPr>
-      <w:bookmarkStart w:id="5" w:name="_Toc175553824"/>
+      <w:bookmarkStart w:id="5" w:name="_Toc175560299"/>
       <w:r>
         <w:rPr>
           <w:lang w:bidi="ar-SA"/>
@@ -2990,7 +3063,7 @@
           <w:lang w:bidi="ar-SA"/>
         </w:rPr>
       </w:pPr>
-      <w:bookmarkStart w:id="6" w:name="_Toc175553825"/>
+      <w:bookmarkStart w:id="6" w:name="_Toc175560300"/>
       <w:r>
         <w:rPr>
           <w:lang w:bidi="ar-SA"/>
@@ -3301,7 +3374,7 @@
           <w:lang w:bidi="ar-SA"/>
         </w:rPr>
       </w:pPr>
-      <w:bookmarkStart w:id="7" w:name="_Toc175553826"/>
+      <w:bookmarkStart w:id="7" w:name="_Toc175560301"/>
       <w:r>
         <w:rPr>
           <w:lang w:bidi="ar-SA"/>
@@ -3923,7 +3996,7 @@
           <w:lang w:bidi="ar-SA"/>
         </w:rPr>
       </w:pPr>
-      <w:bookmarkStart w:id="8" w:name="_Toc175553827"/>
+      <w:bookmarkStart w:id="8" w:name="_Toc175560302"/>
       <w:r>
         <w:rPr>
           <w:lang w:bidi="ar-SA"/>
@@ -3939,7 +4012,7 @@
           <w:lang w:bidi="ar-SA"/>
         </w:rPr>
       </w:pPr>
-      <w:bookmarkStart w:id="9" w:name="_Toc175553828"/>
+      <w:bookmarkStart w:id="9" w:name="_Toc175560303"/>
       <w:r>
         <w:rPr>
           <w:lang w:bidi="ar-SA"/>
@@ -4632,7 +4705,7 @@
           <w:lang w:bidi="ar-SA"/>
         </w:rPr>
       </w:pPr>
-      <w:bookmarkStart w:id="10" w:name="_Toc175553829"/>
+      <w:bookmarkStart w:id="10" w:name="_Toc175560304"/>
       <w:r>
         <w:rPr>
           <w:lang w:bidi="ar-SA"/>
@@ -4764,7 +4837,7 @@
           <w:lang w:bidi="ar-SA"/>
         </w:rPr>
       </w:pPr>
-      <w:bookmarkStart w:id="11" w:name="_Toc175553830"/>
+      <w:bookmarkStart w:id="11" w:name="_Toc175560305"/>
       <w:r>
         <w:rPr>
           <w:lang w:bidi="ar-SA"/>
@@ -4780,7 +4853,7 @@
           <w:lang w:bidi="ar-SA"/>
         </w:rPr>
       </w:pPr>
-      <w:bookmarkStart w:id="12" w:name="_Toc175553831"/>
+      <w:bookmarkStart w:id="12" w:name="_Toc175560306"/>
       <w:r>
         <w:rPr>
           <w:lang w:bidi="ar-SA"/>
@@ -4999,7 +5072,6 @@
           <w:lang w:bidi="ar-SA"/>
         </w:rPr>
       </w:pPr>
-      <w:proofErr w:type="spellStart"/>
       <w:r>
         <w:rPr>
           <w:b/>
@@ -5008,7 +5080,6 @@
         </w:rPr>
         <w:t>480p</w:t>
       </w:r>
-      <w:proofErr w:type="spellEnd"/>
       <w:r>
         <w:rPr>
           <w:lang w:bidi="ar-SA"/>
@@ -5115,7 +5186,7 @@
           <w:lang w:bidi="ar-SA"/>
         </w:rPr>
       </w:pPr>
-      <w:bookmarkStart w:id="13" w:name="_Toc175553832"/>
+      <w:bookmarkStart w:id="13" w:name="_Toc175560307"/>
       <w:r>
         <w:rPr>
           <w:lang w:bidi="ar-SA"/>
@@ -5618,7 +5689,7 @@
           <w:lang w:bidi="ar-SA"/>
         </w:rPr>
       </w:pPr>
-      <w:bookmarkStart w:id="14" w:name="_Toc175553833"/>
+      <w:bookmarkStart w:id="14" w:name="_Toc175560308"/>
       <w:r>
         <w:rPr>
           <w:lang w:bidi="ar-SA"/>
@@ -5996,7 +6067,7 @@
         <w:pStyle w:val="Heading1"/>
       </w:pPr>
       <w:bookmarkStart w:id="15" w:name="_Toc242857918"/>
-      <w:bookmarkStart w:id="16" w:name="_Toc175553834"/>
+      <w:bookmarkStart w:id="16" w:name="_Toc175560309"/>
       <w:r>
         <w:t xml:space="preserve">B. </w:t>
       </w:r>
@@ -6050,7 +6121,7 @@
           <w:lang w:bidi="ar-SA"/>
         </w:rPr>
       </w:pPr>
-      <w:bookmarkStart w:id="17" w:name="_Toc175553835"/>
+      <w:bookmarkStart w:id="17" w:name="_Toc175560310"/>
       <w:r>
         <w:rPr>
           <w:caps w:val="0"/>
@@ -6113,7 +6184,7 @@
       <w:pPr>
         <w:pStyle w:val="Heading3"/>
       </w:pPr>
-      <w:bookmarkStart w:id="19" w:name="_Toc175553836"/>
+      <w:bookmarkStart w:id="19" w:name="_Toc175560311"/>
       <w:r>
         <w:t>Intro Screen</w:t>
       </w:r>
@@ -6134,7 +6205,13 @@
         <w:t xml:space="preserve">Settings, as shown in the diagram above, will allow the user to alter the designs and colour schemes of the </w:t>
       </w:r>
       <w:r>
-        <w:t>board and pieces so that they can use their preferred look for the board.  These preferences will be saved to a text file so they don’t need to be configured every time the game is loaded.  It will also allow the user to adjust the difficulty level (Elo) of KnightOwl so they can play at a level that challenges them.</w:t>
+        <w:t xml:space="preserve">board and pieces so that they can use their preferred look for the board.  These preferences will be saved to a text </w:t>
+      </w:r>
+      <w:r>
+        <w:t>file,</w:t>
+      </w:r>
+      <w:r>
+        <w:t xml:space="preserve"> so they don’t need to be configured every time the game is loaded.  It will also allow the user to adjust the difficulty level (Elo) of KnightOwl so they can play at a level that challenges them.</w:t>
       </w:r>
     </w:p>
     <w:p>
@@ -6149,7 +6226,7 @@
       <w:pPr>
         <w:pStyle w:val="Heading3"/>
       </w:pPr>
-      <w:bookmarkStart w:id="20" w:name="_Toc175553837"/>
+      <w:bookmarkStart w:id="20" w:name="_Toc175560312"/>
       <w:r>
         <w:t>Chess Games</w:t>
       </w:r>
@@ -6157,7 +6234,13 @@
     </w:p>
     <w:p>
       <w:r>
-        <w:t>The chess games, although the basic GUI makes them look pretty straightforward, are in fact, extremely complex.  These include a series of interlinked algorithms which narrow down the moves available by taking into account checks, pins and of course the general movement rules of the game, algorithms to search for pins and checks and a constantly changing 2-dimensional board array.</w:t>
+        <w:t xml:space="preserve">The chess games, although the basic GUI makes them look pretty straightforward, are in fact, extremely complex.  These include a series of interlinked algorithms which narrow down the moves available by </w:t>
+      </w:r>
+      <w:r>
+        <w:t>considering</w:t>
+      </w:r>
+      <w:r>
+        <w:t xml:space="preserve"> checks, pins and of course the general movement rules of the game, algorithms to search for pins and checks and a constantly changing 2-dimensional board array.</w:t>
       </w:r>
     </w:p>
     <w:p>
@@ -6169,7 +6252,7 @@
       <w:pPr>
         <w:pStyle w:val="Heading3"/>
       </w:pPr>
-      <w:bookmarkStart w:id="21" w:name="_Toc175553838"/>
+      <w:bookmarkStart w:id="21" w:name="_Toc175560313"/>
       <w:r>
         <w:t>Analysis/Review Screen</w:t>
       </w:r>
@@ -6185,9 +6268,12 @@
       <w:pPr>
         <w:pStyle w:val="Heading2"/>
       </w:pPr>
-      <w:bookmarkStart w:id="22" w:name="_Toc175553839"/>
+      <w:bookmarkStart w:id="22" w:name="_Toc175560314"/>
       <w:r>
         <w:t>Problem Decomposition</w:t>
+      </w:r>
+      <w:r>
+        <w:t xml:space="preserve"> – Two Player Chess Game (AI Comes Later)</w:t>
       </w:r>
       <w:bookmarkEnd w:id="22"/>
     </w:p>
@@ -6221,32 +6307,210 @@
       <w:pPr>
         <w:pStyle w:val="Heading3"/>
       </w:pPr>
-      <w:bookmarkStart w:id="23" w:name="_Toc175553840"/>
-      <w:r>
-        <w:t xml:space="preserve">All Algorithms for </w:t>
-      </w:r>
-      <w:proofErr w:type="spellStart"/>
-      <w:r>
-        <w:t>Main.py</w:t>
+      <w:bookmarkStart w:id="23" w:name="_Toc175560315"/>
+      <w:r>
+        <w:t>All Algorithms for Main.py</w:t>
       </w:r>
       <w:bookmarkEnd w:id="23"/>
-      <w:proofErr w:type="spellEnd"/>
+    </w:p>
+    <w:p>
+      <w:hyperlink r:id="rId27" w:history="1">
+        <w:r>
+          <w:rPr>
+            <w:rStyle w:val="Hyperlink"/>
+          </w:rPr>
+          <w:t>main.py flo</w:t>
+        </w:r>
+        <w:r>
+          <w:rPr>
+            <w:rStyle w:val="Hyperlink"/>
+          </w:rPr>
+          <w:t>w</w:t>
+        </w:r>
+        <w:r>
+          <w:rPr>
+            <w:rStyle w:val="Hyperlink"/>
+          </w:rPr>
+          <w:t xml:space="preserve"> chart view link</w:t>
+        </w:r>
+      </w:hyperlink>
+    </w:p>
+    <w:p>
+      <w:r>
+        <w:drawing>
+          <wp:inline distT="0" distB="0" distL="0" distR="0" wp14:anchorId="6A47AA15" wp14:editId="1B5FD7EE">
+            <wp:extent cx="5943600" cy="3833495"/>
+            <wp:effectExtent l="0" t="0" r="0" b="0"/>
+            <wp:docPr id="1458974700" name="Picture 1" descr="A diagram of a flowchart&#10;&#10;Description automatically generated"/>
+            <wp:cNvGraphicFramePr>
+              <a:graphicFrameLocks xmlns:a="http://schemas.openxmlformats.org/drawingml/2006/main" noChangeAspect="1"/>
+            </wp:cNvGraphicFramePr>
+            <a:graphic xmlns:a="http://schemas.openxmlformats.org/drawingml/2006/main">
+              <a:graphicData uri="http://schemas.openxmlformats.org/drawingml/2006/picture">
+                <pic:pic xmlns:pic="http://schemas.openxmlformats.org/drawingml/2006/picture">
+                  <pic:nvPicPr>
+                    <pic:cNvPr id="1458974700" name="Picture 1" descr="A diagram of a flowchart&#10;&#10;Description automatically generated"/>
+                    <pic:cNvPicPr/>
+                  </pic:nvPicPr>
+                  <pic:blipFill>
+                    <a:blip r:embed="rId28"/>
+                    <a:stretch>
+                      <a:fillRect/>
+                    </a:stretch>
+                  </pic:blipFill>
+                  <pic:spPr>
+                    <a:xfrm>
+                      <a:off x="0" y="0"/>
+                      <a:ext cx="5943600" cy="3833495"/>
+                    </a:xfrm>
+                    <a:prstGeom prst="rect">
+                      <a:avLst/>
+                    </a:prstGeom>
+                  </pic:spPr>
+                </pic:pic>
+              </a:graphicData>
+            </a:graphic>
+          </wp:inline>
+        </w:drawing>
+      </w:r>
     </w:p>
     <w:p/>
     <w:p/>
+    <w:p/>
+    <w:p/>
+    <w:p/>
+    <w:p/>
+    <w:p/>
+    <w:p/>
+    <w:p/>
+    <w:p/>
+    <w:p/>
     <w:p>
       <w:pPr>
         <w:pStyle w:val="Heading3"/>
       </w:pPr>
-      <w:bookmarkStart w:id="24" w:name="_Toc175553841"/>
+      <w:bookmarkStart w:id="24" w:name="_Toc175560316"/>
+      <w:r>
+        <w:t>All Algorithms for Moves.py</w:t>
+      </w:r>
+      <w:bookmarkEnd w:id="24"/>
+    </w:p>
+    <w:p>
+      <w:pPr>
+        <w:pStyle w:val="Heading4"/>
+      </w:pPr>
+      <w:r>
+        <w:t>Finding the King’s Location</w:t>
+      </w:r>
+    </w:p>
+    <w:p>
+      <w:r>
+        <w:drawing>
+          <wp:inline distT="0" distB="0" distL="0" distR="0" wp14:anchorId="510C14AE" wp14:editId="6E28235C">
+            <wp:extent cx="5943600" cy="5457825"/>
+            <wp:effectExtent l="0" t="0" r="0" b="9525"/>
+            <wp:docPr id="1666219130" name="Picture 1"/>
+            <wp:cNvGraphicFramePr>
+              <a:graphicFrameLocks xmlns:a="http://schemas.openxmlformats.org/drawingml/2006/main" noChangeAspect="1"/>
+            </wp:cNvGraphicFramePr>
+            <a:graphic xmlns:a="http://schemas.openxmlformats.org/drawingml/2006/main">
+              <a:graphicData uri="http://schemas.openxmlformats.org/drawingml/2006/picture">
+                <pic:pic xmlns:pic="http://schemas.openxmlformats.org/drawingml/2006/picture">
+                  <pic:nvPicPr>
+                    <pic:cNvPr id="1666219130" name=""/>
+                    <pic:cNvPicPr/>
+                  </pic:nvPicPr>
+                  <pic:blipFill>
+                    <a:blip r:embed="rId29"/>
+                    <a:stretch>
+                      <a:fillRect/>
+                    </a:stretch>
+                  </pic:blipFill>
+                  <pic:spPr>
+                    <a:xfrm>
+                      <a:off x="0" y="0"/>
+                      <a:ext cx="5943600" cy="5457825"/>
+                    </a:xfrm>
+                    <a:prstGeom prst="rect">
+                      <a:avLst/>
+                    </a:prstGeom>
+                  </pic:spPr>
+                </pic:pic>
+              </a:graphicData>
+            </a:graphic>
+          </wp:inline>
+        </w:drawing>
+      </w:r>
+    </w:p>
+    <w:p/>
+    <w:p/>
+    <w:p/>
+    <w:p/>
+    <w:p/>
+    <w:p/>
+    <w:p>
+      <w:pPr>
+        <w:pStyle w:val="Heading4"/>
+      </w:pPr>
+      <w:r>
+        <w:t>Getting All Valid Moves</w:t>
+      </w:r>
+    </w:p>
+    <w:p>
+      <w:r>
+        <w:drawing>
+          <wp:inline distT="0" distB="0" distL="0" distR="0" wp14:anchorId="0B883E83" wp14:editId="469547A7">
+            <wp:extent cx="5943600" cy="2716530"/>
+            <wp:effectExtent l="0" t="0" r="0" b="7620"/>
+            <wp:docPr id="807507222" name="Picture 1"/>
+            <wp:cNvGraphicFramePr>
+              <a:graphicFrameLocks xmlns:a="http://schemas.openxmlformats.org/drawingml/2006/main" noChangeAspect="1"/>
+            </wp:cNvGraphicFramePr>
+            <a:graphic xmlns:a="http://schemas.openxmlformats.org/drawingml/2006/main">
+              <a:graphicData uri="http://schemas.openxmlformats.org/drawingml/2006/picture">
+                <pic:pic xmlns:pic="http://schemas.openxmlformats.org/drawingml/2006/picture">
+                  <pic:nvPicPr>
+                    <pic:cNvPr id="807507222" name=""/>
+                    <pic:cNvPicPr/>
+                  </pic:nvPicPr>
+                  <pic:blipFill>
+                    <a:blip r:embed="rId30"/>
+                    <a:stretch>
+                      <a:fillRect/>
+                    </a:stretch>
+                  </pic:blipFill>
+                  <pic:spPr>
+                    <a:xfrm>
+                      <a:off x="0" y="0"/>
+                      <a:ext cx="5943600" cy="2716530"/>
+                    </a:xfrm>
+                    <a:prstGeom prst="rect">
+                      <a:avLst/>
+                    </a:prstGeom>
+                  </pic:spPr>
+                </pic:pic>
+              </a:graphicData>
+            </a:graphic>
+          </wp:inline>
+        </w:drawing>
+      </w:r>
+    </w:p>
+    <w:p/>
+    <w:p/>
+    <w:p/>
+    <w:p/>
+    <w:p/>
+    <w:p>
+      <w:pPr>
+        <w:pStyle w:val="Heading3"/>
+      </w:pPr>
+      <w:bookmarkStart w:id="25" w:name="_Toc175560317"/>
       <w:r>
         <w:t xml:space="preserve">All Algorithms for </w:t>
       </w:r>
-      <w:proofErr w:type="spellStart"/>
       <w:r>
         <w:t>Graphics.py</w:t>
       </w:r>
-      <w:proofErr w:type="spellEnd"/>
       <w:r>
         <w:softHyphen/>
       </w:r>
@@ -6271,7 +6535,7 @@
       <w:r>
         <w:softHyphen/>
       </w:r>
-      <w:bookmarkEnd w:id="24"/>
+      <w:bookmarkEnd w:id="25"/>
     </w:p>
     <w:p>
       <w:pPr>
@@ -6302,7 +6566,7 @@
                     <pic:cNvPicPr/>
                   </pic:nvPicPr>
                   <pic:blipFill>
-                    <a:blip r:embed="rId27"/>
+                    <a:blip r:embed="rId31"/>
                     <a:stretch>
                       <a:fillRect/>
                     </a:stretch>
@@ -6326,6 +6590,10 @@
     <w:p/>
     <w:p/>
     <w:p/>
+    <w:p/>
+    <w:p/>
+    <w:p/>
+    <w:p/>
     <w:p>
       <w:pPr>
         <w:pStyle w:val="Heading4"/>
@@ -6334,9 +6602,11 @@
         <w:t>Move HIghlighting</w:t>
       </w:r>
     </w:p>
-    <w:p/>
-    <w:p>
-      <w:r>
+    <w:p>
+      <w:r>
+        <w:rPr>
+          <w:noProof/>
+        </w:rPr>
         <w:drawing>
           <wp:inline distT="0" distB="0" distL="0" distR="0" wp14:anchorId="6BE043AA" wp14:editId="71593589">
             <wp:extent cx="5943600" cy="4919980"/>
@@ -6353,7 +6623,7 @@
                     <pic:cNvPicPr/>
                   </pic:nvPicPr>
                   <pic:blipFill>
-                    <a:blip r:embed="rId28"/>
+                    <a:blip r:embed="rId32"/>
                     <a:stretch>
                       <a:fillRect/>
                     </a:stretch>
@@ -6382,6 +6652,7 @@
     <w:p/>
     <w:p/>
     <w:p/>
+    <w:p/>
     <w:p>
       <w:pPr>
         <w:pStyle w:val="Heading4"/>
@@ -6390,9 +6661,11 @@
         <w:t>Creating the Pawn Promotion Options Square</w:t>
       </w:r>
     </w:p>
-    <w:p/>
-    <w:p>
-      <w:r>
+    <w:p>
+      <w:r>
+        <w:rPr>
+          <w:noProof/>
+        </w:rPr>
         <w:drawing>
           <wp:inline distT="0" distB="0" distL="0" distR="0" wp14:anchorId="2CEE51C9" wp14:editId="7E7C8905">
             <wp:extent cx="5163271" cy="6039693"/>
@@ -6409,7 +6682,7 @@
                     <pic:cNvPicPr/>
                   </pic:nvPicPr>
                   <pic:blipFill>
-                    <a:blip r:embed="rId29"/>
+                    <a:blip r:embed="rId33"/>
                     <a:stretch>
                       <a:fillRect/>
                     </a:stretch>
@@ -6445,6 +6718,9 @@
     </w:p>
     <w:p>
       <w:r>
+        <w:rPr>
+          <w:noProof/>
+        </w:rPr>
         <w:drawing>
           <wp:inline distT="0" distB="0" distL="0" distR="0" wp14:anchorId="332B56BF" wp14:editId="344BE216">
             <wp:extent cx="5943600" cy="4286250"/>
@@ -6461,7 +6737,7 @@
                     <pic:cNvPicPr/>
                   </pic:nvPicPr>
                   <pic:blipFill>
-                    <a:blip r:embed="rId30"/>
+                    <a:blip r:embed="rId34"/>
                     <a:stretch>
                       <a:fillRect/>
                     </a:stretch>
@@ -6487,11 +6763,11 @@
       <w:pPr>
         <w:pStyle w:val="Heading1"/>
       </w:pPr>
-      <w:bookmarkStart w:id="25" w:name="_Toc175553842"/>
+      <w:bookmarkStart w:id="26" w:name="_Toc175560318"/>
       <w:r>
         <w:t>C. Developing the coded solution (“The development story”)</w:t>
       </w:r>
-      <w:bookmarkEnd w:id="25"/>
+      <w:bookmarkEnd w:id="26"/>
     </w:p>
     <w:p>
       <w:pPr>
@@ -6534,11 +6810,11 @@
       <w:pPr>
         <w:pStyle w:val="Heading1"/>
       </w:pPr>
-      <w:bookmarkStart w:id="26" w:name="_Toc175553843"/>
+      <w:bookmarkStart w:id="27" w:name="_Toc175560319"/>
       <w:r>
         <w:t>D. Evaluation</w:t>
       </w:r>
-      <w:bookmarkEnd w:id="26"/>
+      <w:bookmarkEnd w:id="27"/>
     </w:p>
     <w:p>
       <w:pPr>
@@ -6619,14 +6895,14 @@
           <w:lang w:bidi="ar-SA"/>
         </w:rPr>
       </w:pPr>
-      <w:bookmarkStart w:id="27" w:name="_Toc175553844"/>
+      <w:bookmarkStart w:id="28" w:name="_Toc175560320"/>
       <w:r>
         <w:rPr>
           <w:lang w:bidi="ar-SA"/>
         </w:rPr>
         <w:t>Project Appendixes</w:t>
       </w:r>
-      <w:bookmarkEnd w:id="27"/>
+      <w:bookmarkEnd w:id="28"/>
     </w:p>
     <w:p>
       <w:pPr>
@@ -6769,14 +7045,14 @@
           <w:lang w:bidi="ar-SA"/>
         </w:rPr>
       </w:pPr>
-      <w:bookmarkStart w:id="28" w:name="_Toc175553845"/>
+      <w:bookmarkStart w:id="29" w:name="_Toc175560321"/>
       <w:r>
         <w:rPr>
           <w:lang w:bidi="ar-SA"/>
         </w:rPr>
         <w:t>References</w:t>
       </w:r>
-      <w:bookmarkEnd w:id="28"/>
+      <w:bookmarkEnd w:id="29"/>
     </w:p>
     <w:p>
       <w:pPr>
@@ -6786,8 +7062,8 @@
       </w:pPr>
     </w:p>
     <w:sectPr>
-      <w:headerReference w:type="default" r:id="rId31"/>
-      <w:footerReference w:type="default" r:id="rId32"/>
+      <w:headerReference w:type="default" r:id="rId35"/>
+      <w:footerReference w:type="default" r:id="rId36"/>
       <w:pgSz w:w="12240" w:h="15840"/>
       <w:pgMar w:top="993" w:right="1440" w:bottom="1560" w:left="1440" w:header="708" w:footer="708" w:gutter="0"/>
       <w:cols w:space="708"/>
@@ -9454,7 +9730,6 @@
   <w:style w:type="character" w:default="1" w:styleId="DefaultParagraphFont">
     <w:name w:val="Default Paragraph Font"/>
     <w:uiPriority w:val="1"/>
-    <w:semiHidden/>
     <w:unhideWhenUsed/>
   </w:style>
   <w:style w:type="table" w:default="1" w:styleId="TableNormal">

</xml_diff>

<commit_message>
Bug Fix - Can No Longer Castle Out of Check
</commit_message>
<xml_diff>
--- a/write-up/write-up.docx
+++ b/write-up/write-up.docx
@@ -6319,24 +6319,27 @@
           <w:rPr>
             <w:rStyle w:val="Hyperlink"/>
           </w:rPr>
-          <w:t>main.py flo</w:t>
+          <w:t>ma</w:t>
         </w:r>
         <w:r>
           <w:rPr>
             <w:rStyle w:val="Hyperlink"/>
           </w:rPr>
-          <w:t>w</w:t>
+          <w:t>i</w:t>
         </w:r>
         <w:r>
           <w:rPr>
             <w:rStyle w:val="Hyperlink"/>
           </w:rPr>
-          <w:t xml:space="preserve"> chart view link</w:t>
+          <w:t>n.py flow chart view link</w:t>
         </w:r>
       </w:hyperlink>
     </w:p>
     <w:p>
       <w:r>
+        <w:rPr>
+          <w:noProof/>
+        </w:rPr>
         <w:drawing>
           <wp:inline distT="0" distB="0" distL="0" distR="0" wp14:anchorId="6A47AA15" wp14:editId="1B5FD7EE">
             <wp:extent cx="5943600" cy="3833495"/>
@@ -6405,6 +6408,9 @@
     </w:p>
     <w:p>
       <w:r>
+        <w:rPr>
+          <w:noProof/>
+        </w:rPr>
         <w:drawing>
           <wp:inline distT="0" distB="0" distL="0" distR="0" wp14:anchorId="510C14AE" wp14:editId="6E28235C">
             <wp:extent cx="5943600" cy="5457825"/>
@@ -6458,6 +6464,9 @@
     </w:p>
     <w:p>
       <w:r>
+        <w:rPr>
+          <w:noProof/>
+        </w:rPr>
         <w:drawing>
           <wp:inline distT="0" distB="0" distL="0" distR="0" wp14:anchorId="0B883E83" wp14:editId="469547A7">
             <wp:extent cx="5943600" cy="2716530"/>
@@ -6500,6 +6509,17 @@
     <w:p/>
     <w:p/>
     <w:p/>
+    <w:p/>
+    <w:p/>
+    <w:p/>
+    <w:p/>
+    <w:p/>
+    <w:p/>
+    <w:p/>
+    <w:p/>
+    <w:p/>
+    <w:p/>
+    <w:p/>
     <w:p>
       <w:pPr>
         <w:pStyle w:val="Heading3"/>
@@ -6594,6 +6614,9 @@
     <w:p/>
     <w:p/>
     <w:p/>
+    <w:p/>
+    <w:p/>
+    <w:p/>
     <w:p>
       <w:pPr>
         <w:pStyle w:val="Heading4"/>
@@ -6644,6 +6667,9 @@
         </w:drawing>
       </w:r>
     </w:p>
+    <w:p/>
+    <w:p/>
+    <w:p/>
     <w:p/>
     <w:p/>
     <w:p/>
@@ -9730,6 +9756,7 @@
   <w:style w:type="character" w:default="1" w:styleId="DefaultParagraphFont">
     <w:name w:val="Default Paragraph Font"/>
     <w:uiPriority w:val="1"/>
+    <w:semiHidden/>
     <w:unhideWhenUsed/>
   </w:style>
   <w:style w:type="table" w:default="1" w:styleId="TableNormal">

</xml_diff>

<commit_message>
Added a LOAD more flow diagrams
</commit_message>
<xml_diff>
--- a/write-up/write-up.docx
+++ b/write-up/write-up.docx
@@ -6319,19 +6319,7 @@
           <w:rPr>
             <w:rStyle w:val="Hyperlink"/>
           </w:rPr>
-          <w:t>ma</w:t>
-        </w:r>
-        <w:r>
-          <w:rPr>
-            <w:rStyle w:val="Hyperlink"/>
-          </w:rPr>
-          <w:t>i</w:t>
-        </w:r>
-        <w:r>
-          <w:rPr>
-            <w:rStyle w:val="Hyperlink"/>
-          </w:rPr>
-          <w:t>n.py flow chart view link</w:t>
+          <w:t>main.py flow chart view link</w:t>
         </w:r>
       </w:hyperlink>
     </w:p>
@@ -6522,6 +6510,147 @@
     <w:p/>
     <w:p>
       <w:pPr>
+        <w:pStyle w:val="Heading4"/>
+      </w:pPr>
+      <w:r>
+        <w:t>Getting All Possible Moves (Excluding Checks and Pins)</w:t>
+      </w:r>
+    </w:p>
+    <w:p>
+      <w:r>
+        <w:drawing>
+          <wp:inline distT="0" distB="0" distL="0" distR="0" wp14:anchorId="480BF417" wp14:editId="60D84BF1">
+            <wp:extent cx="5943600" cy="5642610"/>
+            <wp:effectExtent l="0" t="0" r="0" b="0"/>
+            <wp:docPr id="65747077" name="Picture 1" descr="A diagram of a flowchart&#10;&#10;Description automatically generated"/>
+            <wp:cNvGraphicFramePr>
+              <a:graphicFrameLocks xmlns:a="http://schemas.openxmlformats.org/drawingml/2006/main" noChangeAspect="1"/>
+            </wp:cNvGraphicFramePr>
+            <a:graphic xmlns:a="http://schemas.openxmlformats.org/drawingml/2006/main">
+              <a:graphicData uri="http://schemas.openxmlformats.org/drawingml/2006/picture">
+                <pic:pic xmlns:pic="http://schemas.openxmlformats.org/drawingml/2006/picture">
+                  <pic:nvPicPr>
+                    <pic:cNvPr id="65747077" name="Picture 1" descr="A diagram of a flowchart&#10;&#10;Description automatically generated"/>
+                    <pic:cNvPicPr/>
+                  </pic:nvPicPr>
+                  <pic:blipFill>
+                    <a:blip r:embed="rId31"/>
+                    <a:stretch>
+                      <a:fillRect/>
+                    </a:stretch>
+                  </pic:blipFill>
+                  <pic:spPr>
+                    <a:xfrm>
+                      <a:off x="0" y="0"/>
+                      <a:ext cx="5943600" cy="5642610"/>
+                    </a:xfrm>
+                    <a:prstGeom prst="rect">
+                      <a:avLst/>
+                    </a:prstGeom>
+                  </pic:spPr>
+                </pic:pic>
+              </a:graphicData>
+            </a:graphic>
+          </wp:inline>
+        </w:drawing>
+      </w:r>
+    </w:p>
+    <w:p/>
+    <w:p/>
+    <w:p/>
+    <w:p/>
+    <w:p/>
+    <w:p/>
+    <w:p/>
+    <w:p>
+      <w:pPr>
+        <w:pStyle w:val="Heading4"/>
+      </w:pPr>
+      <w:r>
+        <w:t>Checking If Castling Is Possible</w:t>
+      </w:r>
+    </w:p>
+    <w:p>
+      <w:r>
+        <w:drawing>
+          <wp:inline distT="0" distB="0" distL="0" distR="0" wp14:anchorId="2F0E4D83" wp14:editId="0434EF86">
+            <wp:extent cx="5943600" cy="5367655"/>
+            <wp:effectExtent l="0" t="0" r="0" b="4445"/>
+            <wp:docPr id="325551604" name="Picture 1" descr="A diagram of a black king&#10;&#10;Description automatically generated"/>
+            <wp:cNvGraphicFramePr>
+              <a:graphicFrameLocks xmlns:a="http://schemas.openxmlformats.org/drawingml/2006/main" noChangeAspect="1"/>
+            </wp:cNvGraphicFramePr>
+            <a:graphic xmlns:a="http://schemas.openxmlformats.org/drawingml/2006/main">
+              <a:graphicData uri="http://schemas.openxmlformats.org/drawingml/2006/picture">
+                <pic:pic xmlns:pic="http://schemas.openxmlformats.org/drawingml/2006/picture">
+                  <pic:nvPicPr>
+                    <pic:cNvPr id="325551604" name="Picture 1" descr="A diagram of a black king&#10;&#10;Description automatically generated"/>
+                    <pic:cNvPicPr/>
+                  </pic:nvPicPr>
+                  <pic:blipFill>
+                    <a:blip r:embed="rId32"/>
+                    <a:stretch>
+                      <a:fillRect/>
+                    </a:stretch>
+                  </pic:blipFill>
+                  <pic:spPr>
+                    <a:xfrm>
+                      <a:off x="0" y="0"/>
+                      <a:ext cx="5943600" cy="5367655"/>
+                    </a:xfrm>
+                    <a:prstGeom prst="rect">
+                      <a:avLst/>
+                    </a:prstGeom>
+                  </pic:spPr>
+                </pic:pic>
+              </a:graphicData>
+            </a:graphic>
+          </wp:inline>
+        </w:drawing>
+      </w:r>
+    </w:p>
+    <w:p/>
+    <w:p/>
+    <w:p/>
+    <w:p/>
+    <w:p/>
+    <w:p/>
+    <w:p/>
+    <w:p/>
+    <w:p>
+      <w:pPr>
+        <w:pStyle w:val="Heading4"/>
+      </w:pPr>
+      <w:r>
+        <w:t>All Algorithms for PIece Movement</w:t>
+      </w:r>
+    </w:p>
+    <w:p>
+      <w:hyperlink r:id="rId33" w:history="1">
+        <w:r>
+          <w:rPr>
+            <w:rStyle w:val="Hyperlink"/>
+          </w:rPr>
+          <w:t>https://miro.com/app/board/uXjVKi6uJ</w:t>
+        </w:r>
+        <w:r>
+          <w:rPr>
+            <w:rStyle w:val="Hyperlink"/>
+          </w:rPr>
+          <w:t>Q</w:t>
+        </w:r>
+        <w:r>
+          <w:rPr>
+            <w:rStyle w:val="Hyperlink"/>
+          </w:rPr>
+          <w:t>E=/</w:t>
+        </w:r>
+      </w:hyperlink>
+    </w:p>
+    <w:p/>
+    <w:p/>
+    <w:p>
+      <w:pPr>
         <w:pStyle w:val="Heading3"/>
       </w:pPr>
       <w:bookmarkStart w:id="25" w:name="_Toc175560317"/>
@@ -6586,7 +6715,7 @@
                     <pic:cNvPicPr/>
                   </pic:nvPicPr>
                   <pic:blipFill>
-                    <a:blip r:embed="rId31"/>
+                    <a:blip r:embed="rId34"/>
                     <a:stretch>
                       <a:fillRect/>
                     </a:stretch>
@@ -6646,7 +6775,7 @@
                     <pic:cNvPicPr/>
                   </pic:nvPicPr>
                   <pic:blipFill>
-                    <a:blip r:embed="rId32"/>
+                    <a:blip r:embed="rId35"/>
                     <a:stretch>
                       <a:fillRect/>
                     </a:stretch>
@@ -6708,7 +6837,7 @@
                     <pic:cNvPicPr/>
                   </pic:nvPicPr>
                   <pic:blipFill>
-                    <a:blip r:embed="rId33"/>
+                    <a:blip r:embed="rId36"/>
                     <a:stretch>
                       <a:fillRect/>
                     </a:stretch>
@@ -6763,7 +6892,7 @@
                     <pic:cNvPicPr/>
                   </pic:nvPicPr>
                   <pic:blipFill>
-                    <a:blip r:embed="rId34"/>
+                    <a:blip r:embed="rId37"/>
                     <a:stretch>
                       <a:fillRect/>
                     </a:stretch>
@@ -7088,8 +7217,8 @@
       </w:pPr>
     </w:p>
     <w:sectPr>
-      <w:headerReference w:type="default" r:id="rId35"/>
-      <w:footerReference w:type="default" r:id="rId36"/>
+      <w:headerReference w:type="default" r:id="rId38"/>
+      <w:footerReference w:type="default" r:id="rId39"/>
       <w:pgSz w:w="12240" w:h="15840"/>
       <w:pgMar w:top="993" w:right="1440" w:bottom="1560" w:left="1440" w:header="708" w:footer="708" w:gutter="0"/>
       <w:cols w:space="708"/>

</xml_diff>